<commit_message>
Added Business Logic Architecture
</commit_message>
<xml_diff>
--- a/docs/eng/Architecture_Design.docx
+++ b/docs/eng/Architecture_Design.docx
@@ -91,23 +91,14 @@
             </w:rPr>
             <w:fldChar w:fldCharType="separate"/>
           </w:r>
-          <w:hyperlink w:anchor="_Toc23281815" w:history="1">
+          <w:hyperlink w:anchor="_Toc23370536" w:history="1">
             <w:r>
               <w:rPr>
                 <w:rStyle w:val="a4"/>
-                <w:rFonts w:asciiTheme="minorHAnsi" w:hAnsiTheme="minorHAnsi"/>
-                <w:noProof/>
-                <w:lang w:val="en-US"/>
-              </w:rPr>
-              <w:t>Architecture</w:t>
-            </w:r>
-            <w:r>
-              <w:rPr>
-                <w:rStyle w:val="a4"/>
-                <w:noProof/>
-                <w:lang w:val="en-US"/>
-              </w:rPr>
-              <w:t xml:space="preserve"> Design: Rules</w:t>
+                <w:noProof/>
+                <w:lang w:val="en-US"/>
+              </w:rPr>
+              <w:t>Architecture Design: Rules</w:t>
             </w:r>
             <w:r>
               <w:rPr>
@@ -128,7 +119,7 @@
                 <w:noProof/>
                 <w:webHidden/>
               </w:rPr>
-              <w:instrText xml:space="preserve"> PAGEREF _Toc23281815 \h </w:instrText>
+              <w:instrText xml:space="preserve"> PAGEREF _Toc23370536 \h </w:instrText>
             </w:r>
             <w:r>
               <w:rPr>
@@ -172,7 +163,7 @@
               <w:lang w:eastAsia="ru-RU"/>
             </w:rPr>
           </w:pPr>
-          <w:hyperlink w:anchor="_Toc23281816" w:history="1">
+          <w:hyperlink w:anchor="_Toc23370537" w:history="1">
             <w:r>
               <w:rPr>
                 <w:rStyle w:val="a4"/>
@@ -200,7 +191,7 @@
                 <w:noProof/>
                 <w:webHidden/>
               </w:rPr>
-              <w:instrText xml:space="preserve"> PAGEREF _Toc23281816 \h </w:instrText>
+              <w:instrText xml:space="preserve"> PAGEREF _Toc23370537 \h </w:instrText>
             </w:r>
             <w:r>
               <w:rPr>
@@ -244,7 +235,7 @@
               <w:lang w:eastAsia="ru-RU"/>
             </w:rPr>
           </w:pPr>
-          <w:hyperlink w:anchor="_Toc23281817" w:history="1">
+          <w:hyperlink w:anchor="_Toc23370538" w:history="1">
             <w:r>
               <w:rPr>
                 <w:rStyle w:val="a4"/>
@@ -272,7 +263,7 @@
                 <w:noProof/>
                 <w:webHidden/>
               </w:rPr>
-              <w:instrText xml:space="preserve"> PAGEREF _Toc23281817 \h </w:instrText>
+              <w:instrText xml:space="preserve"> PAGEREF _Toc23370538 \h </w:instrText>
             </w:r>
             <w:r>
               <w:rPr>
@@ -316,7 +307,7 @@
               <w:lang w:eastAsia="ru-RU"/>
             </w:rPr>
           </w:pPr>
-          <w:hyperlink w:anchor="_Toc23281818" w:history="1">
+          <w:hyperlink w:anchor="_Toc23370539" w:history="1">
             <w:r>
               <w:rPr>
                 <w:rStyle w:val="a4"/>
@@ -344,7 +335,7 @@
                 <w:noProof/>
                 <w:webHidden/>
               </w:rPr>
-              <w:instrText xml:space="preserve"> PAGEREF _Toc23281818 \h </w:instrText>
+              <w:instrText xml:space="preserve"> PAGEREF _Toc23370539 \h </w:instrText>
             </w:r>
             <w:r>
               <w:rPr>
@@ -388,7 +379,7 @@
               <w:lang w:eastAsia="ru-RU"/>
             </w:rPr>
           </w:pPr>
-          <w:hyperlink w:anchor="_Toc23281819" w:history="1">
+          <w:hyperlink w:anchor="_Toc23370540" w:history="1">
             <w:r>
               <w:rPr>
                 <w:rStyle w:val="a4"/>
@@ -416,7 +407,7 @@
                 <w:noProof/>
                 <w:webHidden/>
               </w:rPr>
-              <w:instrText xml:space="preserve"> PAGEREF _Toc23281819 \h </w:instrText>
+              <w:instrText xml:space="preserve"> PAGEREF _Toc23370540 \h </w:instrText>
             </w:r>
             <w:r>
               <w:rPr>
@@ -460,7 +451,7 @@
               <w:lang w:eastAsia="ru-RU"/>
             </w:rPr>
           </w:pPr>
-          <w:hyperlink w:anchor="_Toc23281820" w:history="1">
+          <w:hyperlink w:anchor="_Toc23370541" w:history="1">
             <w:r>
               <w:rPr>
                 <w:rStyle w:val="a4"/>
@@ -489,7 +480,7 @@
                 <w:noProof/>
                 <w:webHidden/>
               </w:rPr>
-              <w:instrText xml:space="preserve"> PAGEREF _Toc23281820 \h </w:instrText>
+              <w:instrText xml:space="preserve"> PAGEREF _Toc23370541 \h </w:instrText>
             </w:r>
             <w:r>
               <w:rPr>
@@ -526,14 +517,13 @@
             <w:rPr>
               <w:rFonts w:eastAsiaTheme="minorEastAsia"/>
               <w:sz w:val="22"/>
-              <w:lang w:eastAsia="ru-RU"/>
+              <w:lang w:val="ru-RU" w:eastAsia="ru-RU"/>
             </w:rPr>
           </w:pPr>
-          <w:hyperlink w:anchor="_Toc23281821" w:history="1">
+          <w:hyperlink w:anchor="_Toc23370542" w:history="1">
             <w:r>
               <w:rPr>
                 <w:rStyle w:val="a4"/>
-                <w:color w:val="auto"/>
               </w:rPr>
               <w:t>GUI [View]</w:t>
             </w:r>
@@ -553,7 +543,7 @@
               <w:rPr>
                 <w:webHidden/>
               </w:rPr>
-              <w:instrText xml:space="preserve"> PAGEREF _Toc23281821 \h </w:instrText>
+              <w:instrText xml:space="preserve"> PAGEREF _Toc23370542 \h </w:instrText>
             </w:r>
             <w:r>
               <w:rPr>
@@ -571,6 +561,66 @@
                 <w:webHidden/>
               </w:rPr>
               <w:t>5</w:t>
+            </w:r>
+            <w:r>
+              <w:rPr>
+                <w:webHidden/>
+              </w:rPr>
+              <w:fldChar w:fldCharType="end"/>
+            </w:r>
+          </w:hyperlink>
+        </w:p>
+        <w:p>
+          <w:pPr>
+            <w:pStyle w:val="31"/>
+            <w:rPr>
+              <w:rFonts w:eastAsiaTheme="minorEastAsia"/>
+              <w:sz w:val="22"/>
+              <w:lang w:val="ru-RU" w:eastAsia="ru-RU"/>
+            </w:rPr>
+          </w:pPr>
+          <w:hyperlink w:anchor="_Toc23370543" w:history="1">
+            <w:r>
+              <w:rPr>
+                <w:rStyle w:val="a4"/>
+                <w:rFonts w:cstheme="majorHAnsi"/>
+              </w:rPr>
+              <w:t>Business Logic</w:t>
+            </w:r>
+            <w:r>
+              <w:rPr>
+                <w:webHidden/>
+              </w:rPr>
+              <w:tab/>
+            </w:r>
+            <w:r>
+              <w:rPr>
+                <w:webHidden/>
+              </w:rPr>
+              <w:fldChar w:fldCharType="begin"/>
+            </w:r>
+            <w:r>
+              <w:rPr>
+                <w:webHidden/>
+              </w:rPr>
+              <w:instrText xml:space="preserve"> PAGEREF _Toc23370543 \h </w:instrText>
+            </w:r>
+            <w:r>
+              <w:rPr>
+                <w:webHidden/>
+              </w:rPr>
+            </w:r>
+            <w:r>
+              <w:rPr>
+                <w:webHidden/>
+              </w:rPr>
+              <w:fldChar w:fldCharType="separate"/>
+            </w:r>
+            <w:r>
+              <w:rPr>
+                <w:webHidden/>
+              </w:rPr>
+              <w:t>6</w:t>
             </w:r>
             <w:r>
               <w:rPr>
@@ -617,7 +667,7 @@
           <w:lang w:val="en-US"/>
         </w:rPr>
       </w:pPr>
-      <w:bookmarkStart w:id="0" w:name="_Toc23281815"/>
+      <w:bookmarkStart w:id="0" w:name="_Toc23370536"/>
       <w:r>
         <w:rPr>
           <w:lang w:val="en-US"/>
@@ -641,7 +691,7 @@
           <w:lang w:val="en-US"/>
         </w:rPr>
       </w:pPr>
-      <w:bookmarkStart w:id="1" w:name="_Toc23281816"/>
+      <w:bookmarkStart w:id="1" w:name="_Toc23370537"/>
       <w:r>
         <w:rPr>
           <w:lang w:val="en-US"/>
@@ -1231,7 +1281,7 @@
           <w:lang w:val="en-US"/>
         </w:rPr>
       </w:pPr>
-      <w:bookmarkStart w:id="2" w:name="_Toc23281817"/>
+      <w:bookmarkStart w:id="2" w:name="_Toc23370538"/>
       <w:r>
         <w:rPr>
           <w:lang w:val="en-US"/>
@@ -1240,37 +1290,650 @@
       </w:r>
       <w:bookmarkEnd w:id="2"/>
     </w:p>
+    <w:tbl>
+      <w:tblPr>
+        <w:tblStyle w:val="a5"/>
+        <w:tblW w:w="7934" w:type="dxa"/>
+        <w:tblInd w:w="-1418" w:type="dxa"/>
+        <w:tblLook w:val="04A0" w:firstRow="1" w:lastRow="0" w:firstColumn="1" w:lastColumn="0" w:noHBand="0" w:noVBand="1"/>
+      </w:tblPr>
+      <w:tblGrid>
+        <w:gridCol w:w="3115"/>
+        <w:gridCol w:w="3260"/>
+        <w:gridCol w:w="1559"/>
+      </w:tblGrid>
+      <w:tr>
+        <w:tc>
+          <w:tcPr>
+            <w:tcW w:w="3115" w:type="dxa"/>
+          </w:tcPr>
+          <w:p>
+            <w:pPr>
+              <w:ind w:right="-568"/>
+              <w:rPr>
+                <w:rFonts w:asciiTheme="minorHAnsi" w:hAnsiTheme="minorHAnsi" w:cstheme="minorHAnsi"/>
+                <w:b/>
+                <w:bCs/>
+                <w:sz w:val="26"/>
+                <w:szCs w:val="26"/>
+                <w:lang w:val="en-US"/>
+              </w:rPr>
+            </w:pPr>
+            <w:r>
+              <w:rPr>
+                <w:rStyle w:val="a6"/>
+                <w:rFonts w:asciiTheme="minorHAnsi" w:hAnsiTheme="minorHAnsi" w:cstheme="minorHAnsi"/>
+                <w:b w:val="0"/>
+                <w:bCs w:val="0"/>
+                <w:sz w:val="26"/>
+                <w:szCs w:val="26"/>
+                <w:lang w:val="en-US"/>
+              </w:rPr>
+              <w:t>Rule</w:t>
+            </w:r>
+          </w:p>
+        </w:tc>
+        <w:tc>
+          <w:tcPr>
+            <w:tcW w:w="3260" w:type="dxa"/>
+          </w:tcPr>
+          <w:p>
+            <w:pPr>
+              <w:ind w:right="-568"/>
+              <w:rPr>
+                <w:rFonts w:asciiTheme="minorHAnsi" w:hAnsiTheme="minorHAnsi" w:cstheme="minorHAnsi"/>
+                <w:sz w:val="26"/>
+                <w:szCs w:val="26"/>
+                <w:lang w:val="en-US"/>
+              </w:rPr>
+            </w:pPr>
+            <w:r>
+              <w:rPr>
+                <w:rFonts w:asciiTheme="minorHAnsi" w:hAnsiTheme="minorHAnsi" w:cstheme="minorHAnsi"/>
+                <w:sz w:val="26"/>
+                <w:szCs w:val="26"/>
+                <w:lang w:val="en-US"/>
+              </w:rPr>
+              <w:t>Description</w:t>
+            </w:r>
+          </w:p>
+        </w:tc>
+        <w:tc>
+          <w:tcPr>
+            <w:tcW w:w="1559" w:type="dxa"/>
+          </w:tcPr>
+          <w:p>
+            <w:pPr>
+              <w:ind w:right="-568"/>
+              <w:rPr>
+                <w:rFonts w:asciiTheme="minorHAnsi" w:hAnsiTheme="minorHAnsi" w:cstheme="minorHAnsi"/>
+                <w:sz w:val="26"/>
+                <w:szCs w:val="26"/>
+                <w:lang w:val="en-US"/>
+              </w:rPr>
+            </w:pPr>
+            <w:r>
+              <w:rPr>
+                <w:rFonts w:asciiTheme="minorHAnsi" w:hAnsiTheme="minorHAnsi" w:cstheme="minorHAnsi"/>
+                <w:sz w:val="26"/>
+                <w:szCs w:val="26"/>
+                <w:lang w:val="en-US"/>
+              </w:rPr>
+              <w:t>Availability</w:t>
+            </w:r>
+          </w:p>
+        </w:tc>
+      </w:tr>
+      <w:tr>
+        <w:tc>
+          <w:tcPr>
+            <w:tcW w:w="3115" w:type="dxa"/>
+          </w:tcPr>
+          <w:p>
+            <w:pPr>
+              <w:ind w:right="-568"/>
+              <w:rPr>
+                <w:rStyle w:val="a6"/>
+                <w:rFonts w:asciiTheme="minorHAnsi" w:hAnsiTheme="minorHAnsi" w:cstheme="minorHAnsi"/>
+                <w:sz w:val="26"/>
+                <w:szCs w:val="26"/>
+                <w:lang w:val="en-US"/>
+              </w:rPr>
+            </w:pPr>
+            <w:proofErr w:type="spellStart"/>
+            <w:r>
+              <w:rPr>
+                <w:rFonts w:asciiTheme="minorHAnsi" w:hAnsiTheme="minorHAnsi" w:cstheme="minorHAnsi"/>
+                <w:sz w:val="26"/>
+                <w:szCs w:val="26"/>
+              </w:rPr>
+              <w:t>Single</w:t>
+            </w:r>
+            <w:proofErr w:type="spellEnd"/>
+            <w:r>
+              <w:rPr>
+                <w:rFonts w:asciiTheme="minorHAnsi" w:hAnsiTheme="minorHAnsi" w:cstheme="minorHAnsi"/>
+                <w:sz w:val="26"/>
+                <w:szCs w:val="26"/>
+              </w:rPr>
+              <w:t xml:space="preserve"> </w:t>
+            </w:r>
+            <w:proofErr w:type="spellStart"/>
+            <w:r>
+              <w:rPr>
+                <w:rFonts w:asciiTheme="minorHAnsi" w:hAnsiTheme="minorHAnsi" w:cstheme="minorHAnsi"/>
+                <w:sz w:val="26"/>
+                <w:szCs w:val="26"/>
+              </w:rPr>
+              <w:t>responsibility</w:t>
+            </w:r>
+            <w:proofErr w:type="spellEnd"/>
+            <w:r>
+              <w:rPr>
+                <w:rFonts w:asciiTheme="minorHAnsi" w:hAnsiTheme="minorHAnsi" w:cstheme="minorHAnsi"/>
+                <w:sz w:val="26"/>
+                <w:szCs w:val="26"/>
+              </w:rPr>
+              <w:t xml:space="preserve"> </w:t>
+            </w:r>
+            <w:proofErr w:type="spellStart"/>
+            <w:r>
+              <w:rPr>
+                <w:rFonts w:asciiTheme="minorHAnsi" w:hAnsiTheme="minorHAnsi" w:cstheme="minorHAnsi"/>
+                <w:sz w:val="26"/>
+                <w:szCs w:val="26"/>
+              </w:rPr>
+              <w:t>principle</w:t>
+            </w:r>
+            <w:proofErr w:type="spellEnd"/>
+          </w:p>
+        </w:tc>
+        <w:tc>
+          <w:tcPr>
+            <w:tcW w:w="3260" w:type="dxa"/>
+          </w:tcPr>
+          <w:p>
+            <w:pPr>
+              <w:rPr>
+                <w:rFonts w:asciiTheme="minorHAnsi" w:hAnsiTheme="minorHAnsi" w:cstheme="minorHAnsi"/>
+                <w:sz w:val="26"/>
+                <w:szCs w:val="26"/>
+                <w:lang w:val="en-US"/>
+              </w:rPr>
+            </w:pPr>
+            <w:r>
+              <w:rPr>
+                <w:rFonts w:asciiTheme="minorHAnsi" w:hAnsiTheme="minorHAnsi" w:cstheme="minorHAnsi"/>
+                <w:sz w:val="26"/>
+                <w:szCs w:val="26"/>
+                <w:lang w:val="en-US"/>
+              </w:rPr>
+              <w:t>Class has one job to do. Each change in requirements can be done by changing just one class.</w:t>
+            </w:r>
+          </w:p>
+        </w:tc>
+        <w:tc>
+          <w:tcPr>
+            <w:tcW w:w="1559" w:type="dxa"/>
+          </w:tcPr>
+          <w:p>
+            <w:pPr>
+              <w:ind w:right="-568"/>
+              <w:rPr>
+                <w:rFonts w:asciiTheme="minorHAnsi" w:hAnsiTheme="minorHAnsi" w:cstheme="minorHAnsi"/>
+                <w:sz w:val="26"/>
+                <w:szCs w:val="26"/>
+                <w:lang w:val="en-US"/>
+              </w:rPr>
+            </w:pPr>
+          </w:p>
+        </w:tc>
+      </w:tr>
+      <w:tr>
+        <w:tc>
+          <w:tcPr>
+            <w:tcW w:w="3115" w:type="dxa"/>
+          </w:tcPr>
+          <w:p>
+            <w:pPr>
+              <w:ind w:right="-568"/>
+              <w:rPr>
+                <w:rStyle w:val="a6"/>
+                <w:rFonts w:asciiTheme="minorHAnsi" w:hAnsiTheme="minorHAnsi" w:cstheme="minorHAnsi"/>
+                <w:sz w:val="26"/>
+                <w:szCs w:val="26"/>
+              </w:rPr>
+            </w:pPr>
+            <w:proofErr w:type="spellStart"/>
+            <w:r>
+              <w:rPr>
+                <w:rFonts w:asciiTheme="minorHAnsi" w:hAnsiTheme="minorHAnsi" w:cstheme="minorHAnsi"/>
+                <w:sz w:val="26"/>
+                <w:szCs w:val="26"/>
+              </w:rPr>
+              <w:t>Open</w:t>
+            </w:r>
+            <w:proofErr w:type="spellEnd"/>
+            <w:r>
+              <w:rPr>
+                <w:rFonts w:asciiTheme="minorHAnsi" w:hAnsiTheme="minorHAnsi" w:cstheme="minorHAnsi"/>
+                <w:sz w:val="26"/>
+                <w:szCs w:val="26"/>
+              </w:rPr>
+              <w:t>/</w:t>
+            </w:r>
+            <w:proofErr w:type="spellStart"/>
+            <w:r>
+              <w:rPr>
+                <w:rFonts w:asciiTheme="minorHAnsi" w:hAnsiTheme="minorHAnsi" w:cstheme="minorHAnsi"/>
+                <w:sz w:val="26"/>
+                <w:szCs w:val="26"/>
+              </w:rPr>
+              <w:t>closed</w:t>
+            </w:r>
+            <w:proofErr w:type="spellEnd"/>
+            <w:r>
+              <w:rPr>
+                <w:rFonts w:asciiTheme="minorHAnsi" w:hAnsiTheme="minorHAnsi" w:cstheme="minorHAnsi"/>
+                <w:sz w:val="26"/>
+                <w:szCs w:val="26"/>
+              </w:rPr>
+              <w:t xml:space="preserve"> </w:t>
+            </w:r>
+            <w:proofErr w:type="spellStart"/>
+            <w:r>
+              <w:rPr>
+                <w:rFonts w:asciiTheme="minorHAnsi" w:hAnsiTheme="minorHAnsi" w:cstheme="minorHAnsi"/>
+                <w:sz w:val="26"/>
+                <w:szCs w:val="26"/>
+              </w:rPr>
+              <w:t>principle</w:t>
+            </w:r>
+            <w:proofErr w:type="spellEnd"/>
+          </w:p>
+        </w:tc>
+        <w:tc>
+          <w:tcPr>
+            <w:tcW w:w="3260" w:type="dxa"/>
+          </w:tcPr>
+          <w:p>
+            <w:pPr>
+              <w:rPr>
+                <w:rFonts w:asciiTheme="minorHAnsi" w:hAnsiTheme="minorHAnsi" w:cstheme="minorHAnsi"/>
+                <w:sz w:val="26"/>
+                <w:szCs w:val="26"/>
+                <w:lang w:val="en-US"/>
+              </w:rPr>
+            </w:pPr>
+            <w:r>
+              <w:rPr>
+                <w:rFonts w:asciiTheme="minorHAnsi" w:hAnsiTheme="minorHAnsi" w:cstheme="minorHAnsi"/>
+                <w:sz w:val="26"/>
+                <w:szCs w:val="26"/>
+                <w:lang w:val="en-US"/>
+              </w:rPr>
+              <w:t>Class is happy (open) to be used by others. Class is not happy (closed) to be changed by others.</w:t>
+            </w:r>
+          </w:p>
+        </w:tc>
+        <w:tc>
+          <w:tcPr>
+            <w:tcW w:w="1559" w:type="dxa"/>
+          </w:tcPr>
+          <w:p>
+            <w:pPr>
+              <w:ind w:right="-568"/>
+              <w:rPr>
+                <w:rFonts w:asciiTheme="minorHAnsi" w:hAnsiTheme="minorHAnsi" w:cstheme="minorHAnsi"/>
+                <w:sz w:val="26"/>
+                <w:szCs w:val="26"/>
+                <w:lang w:val="en-US"/>
+              </w:rPr>
+            </w:pPr>
+          </w:p>
+        </w:tc>
+      </w:tr>
+      <w:tr>
+        <w:tc>
+          <w:tcPr>
+            <w:tcW w:w="3115" w:type="dxa"/>
+          </w:tcPr>
+          <w:p>
+            <w:pPr>
+              <w:ind w:right="36"/>
+              <w:rPr>
+                <w:rStyle w:val="a6"/>
+                <w:rFonts w:asciiTheme="minorHAnsi" w:hAnsiTheme="minorHAnsi" w:cstheme="minorHAnsi"/>
+                <w:sz w:val="26"/>
+                <w:szCs w:val="26"/>
+              </w:rPr>
+            </w:pPr>
+            <w:proofErr w:type="spellStart"/>
+            <w:r>
+              <w:rPr>
+                <w:rFonts w:asciiTheme="minorHAnsi" w:hAnsiTheme="minorHAnsi" w:cstheme="minorHAnsi"/>
+                <w:sz w:val="26"/>
+                <w:szCs w:val="26"/>
+              </w:rPr>
+              <w:t>Liskov</w:t>
+            </w:r>
+            <w:proofErr w:type="spellEnd"/>
+            <w:r>
+              <w:rPr>
+                <w:rFonts w:asciiTheme="minorHAnsi" w:hAnsiTheme="minorHAnsi" w:cstheme="minorHAnsi"/>
+                <w:sz w:val="26"/>
+                <w:szCs w:val="26"/>
+              </w:rPr>
+              <w:t xml:space="preserve"> </w:t>
+            </w:r>
+            <w:proofErr w:type="spellStart"/>
+            <w:r>
+              <w:rPr>
+                <w:rFonts w:asciiTheme="minorHAnsi" w:hAnsiTheme="minorHAnsi" w:cstheme="minorHAnsi"/>
+                <w:sz w:val="26"/>
+                <w:szCs w:val="26"/>
+              </w:rPr>
+              <w:t>substitution</w:t>
+            </w:r>
+            <w:proofErr w:type="spellEnd"/>
+            <w:r>
+              <w:rPr>
+                <w:rFonts w:asciiTheme="minorHAnsi" w:hAnsiTheme="minorHAnsi" w:cstheme="minorHAnsi"/>
+                <w:sz w:val="26"/>
+                <w:szCs w:val="26"/>
+              </w:rPr>
+              <w:t xml:space="preserve"> </w:t>
+            </w:r>
+            <w:proofErr w:type="spellStart"/>
+            <w:r>
+              <w:rPr>
+                <w:rFonts w:asciiTheme="minorHAnsi" w:hAnsiTheme="minorHAnsi" w:cstheme="minorHAnsi"/>
+                <w:sz w:val="26"/>
+                <w:szCs w:val="26"/>
+              </w:rPr>
+              <w:t>principle</w:t>
+            </w:r>
+            <w:proofErr w:type="spellEnd"/>
+          </w:p>
+        </w:tc>
+        <w:tc>
+          <w:tcPr>
+            <w:tcW w:w="3260" w:type="dxa"/>
+          </w:tcPr>
+          <w:p>
+            <w:pPr>
+              <w:rPr>
+                <w:rFonts w:asciiTheme="minorHAnsi" w:hAnsiTheme="minorHAnsi" w:cstheme="minorHAnsi"/>
+                <w:sz w:val="26"/>
+                <w:szCs w:val="26"/>
+                <w:lang w:val="en-US"/>
+              </w:rPr>
+            </w:pPr>
+            <w:r>
+              <w:rPr>
+                <w:rFonts w:asciiTheme="minorHAnsi" w:hAnsiTheme="minorHAnsi" w:cstheme="minorHAnsi"/>
+                <w:sz w:val="26"/>
+                <w:szCs w:val="26"/>
+                <w:lang w:val="en-US"/>
+              </w:rPr>
+              <w:t xml:space="preserve">Class can be replaced by any of its children. Children classes inherit parent's </w:t>
+            </w:r>
+            <w:proofErr w:type="spellStart"/>
+            <w:r>
+              <w:rPr>
+                <w:rFonts w:asciiTheme="minorHAnsi" w:hAnsiTheme="minorHAnsi" w:cstheme="minorHAnsi"/>
+                <w:sz w:val="26"/>
+                <w:szCs w:val="26"/>
+                <w:lang w:val="en-US"/>
+              </w:rPr>
+              <w:t>behaviours</w:t>
+            </w:r>
+            <w:proofErr w:type="spellEnd"/>
+            <w:r>
+              <w:rPr>
+                <w:rFonts w:asciiTheme="minorHAnsi" w:hAnsiTheme="minorHAnsi" w:cstheme="minorHAnsi"/>
+                <w:sz w:val="26"/>
+                <w:szCs w:val="26"/>
+                <w:lang w:val="en-US"/>
+              </w:rPr>
+              <w:t>.</w:t>
+            </w:r>
+          </w:p>
+        </w:tc>
+        <w:tc>
+          <w:tcPr>
+            <w:tcW w:w="1559" w:type="dxa"/>
+          </w:tcPr>
+          <w:p>
+            <w:pPr>
+              <w:ind w:right="-568"/>
+              <w:rPr>
+                <w:rFonts w:asciiTheme="minorHAnsi" w:hAnsiTheme="minorHAnsi" w:cstheme="minorHAnsi"/>
+                <w:sz w:val="26"/>
+                <w:szCs w:val="26"/>
+                <w:lang w:val="en-US"/>
+              </w:rPr>
+            </w:pPr>
+          </w:p>
+        </w:tc>
+      </w:tr>
+      <w:tr>
+        <w:tc>
+          <w:tcPr>
+            <w:tcW w:w="3115" w:type="dxa"/>
+          </w:tcPr>
+          <w:p>
+            <w:pPr>
+              <w:rPr>
+                <w:rStyle w:val="a6"/>
+                <w:rFonts w:asciiTheme="minorHAnsi" w:hAnsiTheme="minorHAnsi" w:cstheme="minorHAnsi"/>
+                <w:sz w:val="26"/>
+                <w:szCs w:val="26"/>
+              </w:rPr>
+            </w:pPr>
+            <w:proofErr w:type="spellStart"/>
+            <w:r>
+              <w:rPr>
+                <w:rFonts w:asciiTheme="minorHAnsi" w:hAnsiTheme="minorHAnsi" w:cstheme="minorHAnsi"/>
+                <w:sz w:val="26"/>
+                <w:szCs w:val="26"/>
+              </w:rPr>
+              <w:t>Interface</w:t>
+            </w:r>
+            <w:proofErr w:type="spellEnd"/>
+            <w:r>
+              <w:rPr>
+                <w:rFonts w:asciiTheme="minorHAnsi" w:hAnsiTheme="minorHAnsi" w:cstheme="minorHAnsi"/>
+                <w:sz w:val="26"/>
+                <w:szCs w:val="26"/>
+              </w:rPr>
+              <w:t xml:space="preserve"> </w:t>
+            </w:r>
+            <w:proofErr w:type="spellStart"/>
+            <w:r>
+              <w:rPr>
+                <w:rFonts w:asciiTheme="minorHAnsi" w:hAnsiTheme="minorHAnsi" w:cstheme="minorHAnsi"/>
+                <w:sz w:val="26"/>
+                <w:szCs w:val="26"/>
+              </w:rPr>
+              <w:t>segregation</w:t>
+            </w:r>
+            <w:proofErr w:type="spellEnd"/>
+            <w:r>
+              <w:rPr>
+                <w:rFonts w:asciiTheme="minorHAnsi" w:hAnsiTheme="minorHAnsi" w:cstheme="minorHAnsi"/>
+                <w:sz w:val="26"/>
+                <w:szCs w:val="26"/>
+              </w:rPr>
+              <w:t xml:space="preserve"> </w:t>
+            </w:r>
+            <w:proofErr w:type="spellStart"/>
+            <w:r>
+              <w:rPr>
+                <w:rFonts w:asciiTheme="minorHAnsi" w:hAnsiTheme="minorHAnsi" w:cstheme="minorHAnsi"/>
+                <w:sz w:val="26"/>
+                <w:szCs w:val="26"/>
+              </w:rPr>
+              <w:t>principle</w:t>
+            </w:r>
+            <w:proofErr w:type="spellEnd"/>
+          </w:p>
+        </w:tc>
+        <w:tc>
+          <w:tcPr>
+            <w:tcW w:w="3260" w:type="dxa"/>
+          </w:tcPr>
+          <w:p>
+            <w:pPr>
+              <w:rPr>
+                <w:rFonts w:asciiTheme="minorHAnsi" w:hAnsiTheme="minorHAnsi" w:cstheme="minorHAnsi"/>
+                <w:sz w:val="26"/>
+                <w:szCs w:val="26"/>
+                <w:lang w:val="en-US"/>
+              </w:rPr>
+            </w:pPr>
+            <w:r>
+              <w:rPr>
+                <w:rFonts w:asciiTheme="minorHAnsi" w:hAnsiTheme="minorHAnsi" w:cstheme="minorHAnsi"/>
+                <w:sz w:val="26"/>
+                <w:szCs w:val="26"/>
+                <w:lang w:val="en-US"/>
+              </w:rPr>
+              <w:t>When classes promise each other something, they should separate these promises (interfaces) into many small promises, so it's easier to understand.</w:t>
+            </w:r>
+          </w:p>
+        </w:tc>
+        <w:tc>
+          <w:tcPr>
+            <w:tcW w:w="1559" w:type="dxa"/>
+          </w:tcPr>
+          <w:p>
+            <w:pPr>
+              <w:ind w:right="-568"/>
+              <w:rPr>
+                <w:rFonts w:asciiTheme="minorHAnsi" w:hAnsiTheme="minorHAnsi" w:cstheme="minorHAnsi"/>
+                <w:sz w:val="26"/>
+                <w:szCs w:val="26"/>
+                <w:lang w:val="en-US"/>
+              </w:rPr>
+            </w:pPr>
+          </w:p>
+        </w:tc>
+      </w:tr>
+      <w:tr>
+        <w:tc>
+          <w:tcPr>
+            <w:tcW w:w="3115" w:type="dxa"/>
+          </w:tcPr>
+          <w:p>
+            <w:pPr>
+              <w:ind w:right="-105"/>
+              <w:rPr>
+                <w:rStyle w:val="a6"/>
+                <w:rFonts w:asciiTheme="minorHAnsi" w:hAnsiTheme="minorHAnsi" w:cstheme="minorHAnsi"/>
+                <w:sz w:val="26"/>
+                <w:szCs w:val="26"/>
+              </w:rPr>
+            </w:pPr>
+            <w:proofErr w:type="spellStart"/>
+            <w:r>
+              <w:rPr>
+                <w:rFonts w:asciiTheme="minorHAnsi" w:hAnsiTheme="minorHAnsi" w:cstheme="minorHAnsi"/>
+                <w:sz w:val="26"/>
+                <w:szCs w:val="26"/>
+              </w:rPr>
+              <w:t>Dependency</w:t>
+            </w:r>
+            <w:proofErr w:type="spellEnd"/>
+            <w:r>
+              <w:rPr>
+                <w:rFonts w:asciiTheme="minorHAnsi" w:hAnsiTheme="minorHAnsi" w:cstheme="minorHAnsi"/>
+                <w:sz w:val="26"/>
+                <w:szCs w:val="26"/>
+              </w:rPr>
+              <w:t xml:space="preserve"> </w:t>
+            </w:r>
+            <w:proofErr w:type="spellStart"/>
+            <w:r>
+              <w:rPr>
+                <w:rFonts w:asciiTheme="minorHAnsi" w:hAnsiTheme="minorHAnsi" w:cstheme="minorHAnsi"/>
+                <w:sz w:val="26"/>
+                <w:szCs w:val="26"/>
+              </w:rPr>
+              <w:t>inversion</w:t>
+            </w:r>
+            <w:proofErr w:type="spellEnd"/>
+            <w:r>
+              <w:rPr>
+                <w:rFonts w:asciiTheme="minorHAnsi" w:hAnsiTheme="minorHAnsi" w:cstheme="minorHAnsi"/>
+                <w:sz w:val="26"/>
+                <w:szCs w:val="26"/>
+              </w:rPr>
+              <w:t xml:space="preserve"> </w:t>
+            </w:r>
+            <w:proofErr w:type="spellStart"/>
+            <w:r>
+              <w:rPr>
+                <w:rFonts w:asciiTheme="minorHAnsi" w:hAnsiTheme="minorHAnsi" w:cstheme="minorHAnsi"/>
+                <w:sz w:val="26"/>
+                <w:szCs w:val="26"/>
+              </w:rPr>
+              <w:t>principle</w:t>
+            </w:r>
+            <w:proofErr w:type="spellEnd"/>
+          </w:p>
+        </w:tc>
+        <w:tc>
+          <w:tcPr>
+            <w:tcW w:w="3260" w:type="dxa"/>
+          </w:tcPr>
+          <w:p>
+            <w:pPr>
+              <w:rPr>
+                <w:rFonts w:asciiTheme="minorHAnsi" w:hAnsiTheme="minorHAnsi" w:cstheme="minorHAnsi"/>
+                <w:sz w:val="26"/>
+                <w:szCs w:val="26"/>
+                <w:lang w:val="en-US"/>
+              </w:rPr>
+            </w:pPr>
+            <w:r>
+              <w:rPr>
+                <w:rFonts w:asciiTheme="minorHAnsi" w:hAnsiTheme="minorHAnsi" w:cstheme="minorHAnsi"/>
+                <w:sz w:val="26"/>
+                <w:szCs w:val="26"/>
+                <w:lang w:val="en-US"/>
+              </w:rPr>
+              <w:t>When classes talk to each other in a very specific way, they both depend on each other to never change. Instead classes should use promises (interfaces, parents), so classes can change as long as they keep the promise.</w:t>
+            </w:r>
+          </w:p>
+        </w:tc>
+        <w:tc>
+          <w:tcPr>
+            <w:tcW w:w="1559" w:type="dxa"/>
+          </w:tcPr>
+          <w:p>
+            <w:pPr>
+              <w:ind w:right="-568"/>
+              <w:rPr>
+                <w:rFonts w:asciiTheme="minorHAnsi" w:hAnsiTheme="minorHAnsi" w:cstheme="minorHAnsi"/>
+                <w:sz w:val="26"/>
+                <w:szCs w:val="26"/>
+                <w:lang w:val="en-US"/>
+              </w:rPr>
+            </w:pPr>
+          </w:p>
+        </w:tc>
+      </w:tr>
+    </w:tbl>
     <w:p>
       <w:pPr>
-        <w:ind w:left="-1418"/>
+        <w:pStyle w:val="1"/>
+        <w:ind w:right="-710" w:firstLine="708"/>
         <w:rPr>
           <w:lang w:val="en-US"/>
         </w:rPr>
       </w:pPr>
-    </w:p>
-    <w:p>
-      <w:pPr>
-        <w:rPr>
-          <w:lang w:val="en-US"/>
-        </w:rPr>
-      </w:pPr>
-      <w:r>
-        <w:rPr>
-          <w:lang w:val="en-US"/>
-        </w:rPr>
-        <w:br w:type="page"/>
-      </w:r>
-    </w:p>
-    <w:p>
-      <w:pPr>
-        <w:pStyle w:val="1"/>
-        <w:ind w:left="-1560" w:right="-710"/>
-        <w:jc w:val="center"/>
-        <w:rPr>
-          <w:lang w:val="en-US"/>
-        </w:rPr>
-      </w:pPr>
-      <w:bookmarkStart w:id="3" w:name="_Toc23281818"/>
+      <w:bookmarkStart w:id="3" w:name="_Toc23370539"/>
       <w:r>
         <w:rPr>
           <w:lang w:val="en-US"/>
@@ -1288,7 +1951,7 @@
           <w:lang w:val="en-US"/>
         </w:rPr>
       </w:pPr>
-      <w:bookmarkStart w:id="4" w:name="_Toc23281819"/>
+      <w:bookmarkStart w:id="4" w:name="_Toc23370540"/>
       <w:r>
         <w:rPr>
           <w:lang w:val="en-US"/>
@@ -2091,7 +2754,7 @@
           <w:lang w:val="en-US"/>
         </w:rPr>
       </w:pPr>
-      <w:bookmarkStart w:id="5" w:name="_Toc23281820"/>
+      <w:bookmarkStart w:id="5" w:name="_Toc23370541"/>
       <w:r>
         <w:rPr>
           <w:rFonts w:cstheme="minorHAnsi"/>
@@ -2111,9 +2774,7 @@
           <w:lang w:val="en-US"/>
         </w:rPr>
       </w:pPr>
-      <w:bookmarkStart w:id="6" w:name="_Toc23281821"/>
-      <w:bookmarkStart w:id="7" w:name="_GoBack"/>
-      <w:bookmarkEnd w:id="7"/>
+      <w:bookmarkStart w:id="6" w:name="_Toc23370542"/>
       <w:r>
         <w:rPr>
           <w:color w:val="2F5496" w:themeColor="accent1" w:themeShade="BF"/>
@@ -3529,16 +4190,7 @@
                 <w:szCs w:val="26"/>
                 <w:lang w:val="en-US"/>
               </w:rPr>
-              <w:t xml:space="preserve">Not </w:t>
-            </w:r>
-            <w:r>
-              <w:rPr>
-                <w:rFonts w:asciiTheme="minorHAnsi" w:hAnsiTheme="minorHAnsi"/>
-                <w:sz w:val="26"/>
-                <w:szCs w:val="26"/>
-                <w:lang w:val="en-US"/>
-              </w:rPr>
-              <w:t>Important</w:t>
+              <w:t>Not Important</w:t>
             </w:r>
           </w:p>
         </w:tc>
@@ -3853,13 +4505,13 @@
           <w:lang w:val="en-US"/>
         </w:rPr>
         <w:drawing>
-          <wp:anchor distT="0" distB="0" distL="114300" distR="114300" simplePos="0" relativeHeight="251659264" behindDoc="0" locked="0" layoutInCell="1" allowOverlap="1" wp14:anchorId="1174DE71" wp14:editId="62285185">
+          <wp:anchor distT="0" distB="0" distL="114300" distR="114300" simplePos="0" relativeHeight="251659264" behindDoc="0" locked="0" layoutInCell="1" allowOverlap="1" wp14:anchorId="1174DE71" wp14:editId="40F56265">
             <wp:simplePos x="0" y="0"/>
             <wp:positionH relativeFrom="column">
-              <wp:posOffset>-394335</wp:posOffset>
+              <wp:posOffset>-348615</wp:posOffset>
             </wp:positionH>
             <wp:positionV relativeFrom="paragraph">
-              <wp:posOffset>426085</wp:posOffset>
+              <wp:posOffset>85725</wp:posOffset>
             </wp:positionV>
             <wp:extent cx="5940425" cy="2894965"/>
             <wp:effectExtent l="0" t="0" r="3175" b="635"/>
@@ -3933,9 +4585,584 @@
         </w:drawing>
       </w:r>
     </w:p>
+    <w:p>
+      <w:pPr>
+        <w:rPr>
+          <w:lang w:val="en-US"/>
+        </w:rPr>
+      </w:pPr>
+      <w:r>
+        <w:rPr>
+          <w:lang w:val="en-US"/>
+        </w:rPr>
+        <w:br w:type="page"/>
+      </w:r>
+    </w:p>
+    <w:p>
+      <w:pPr>
+        <w:pStyle w:val="3"/>
+        <w:ind w:left="-1560"/>
+        <w:rPr>
+          <w:rFonts w:cstheme="majorHAnsi"/>
+          <w:sz w:val="26"/>
+          <w:lang w:val="en-US"/>
+        </w:rPr>
+      </w:pPr>
+      <w:bookmarkStart w:id="7" w:name="_Toc23370543"/>
+      <w:r>
+        <w:rPr>
+          <w:rFonts w:cstheme="majorHAnsi"/>
+          <w:sz w:val="26"/>
+          <w:lang w:val="en-US"/>
+        </w:rPr>
+        <w:lastRenderedPageBreak/>
+        <w:t>Business Logic</w:t>
+      </w:r>
+      <w:bookmarkEnd w:id="7"/>
+    </w:p>
+    <w:tbl>
+      <w:tblPr>
+        <w:tblStyle w:val="a5"/>
+        <w:tblW w:w="0" w:type="auto"/>
+        <w:tblInd w:w="-1560" w:type="dxa"/>
+        <w:tblLook w:val="04A0" w:firstRow="1" w:lastRow="0" w:firstColumn="1" w:lastColumn="0" w:noHBand="0" w:noVBand="1"/>
+      </w:tblPr>
+      <w:tblGrid>
+        <w:gridCol w:w="3115"/>
+        <w:gridCol w:w="3115"/>
+        <w:gridCol w:w="3115"/>
+      </w:tblGrid>
+      <w:tr>
+        <w:tc>
+          <w:tcPr>
+            <w:tcW w:w="3115" w:type="dxa"/>
+          </w:tcPr>
+          <w:p>
+            <w:pPr>
+              <w:tabs>
+                <w:tab w:val="left" w:pos="1224"/>
+              </w:tabs>
+              <w:ind w:right="-710"/>
+              <w:rPr>
+                <w:rFonts w:asciiTheme="minorHAnsi" w:hAnsiTheme="minorHAnsi" w:cstheme="minorHAnsi"/>
+                <w:sz w:val="26"/>
+                <w:szCs w:val="26"/>
+                <w:lang w:val="en-US"/>
+              </w:rPr>
+            </w:pPr>
+            <w:r>
+              <w:rPr>
+                <w:rFonts w:asciiTheme="minorHAnsi" w:hAnsiTheme="minorHAnsi" w:cstheme="minorHAnsi"/>
+                <w:sz w:val="26"/>
+                <w:szCs w:val="26"/>
+                <w:lang w:val="en-US"/>
+              </w:rPr>
+              <w:t>Dat</w:t>
+            </w:r>
+            <w:r>
+              <w:rPr>
+                <w:rFonts w:asciiTheme="minorHAnsi" w:hAnsiTheme="minorHAnsi" w:cstheme="minorHAnsi"/>
+                <w:sz w:val="26"/>
+                <w:szCs w:val="26"/>
+                <w:lang w:val="en-US"/>
+              </w:rPr>
+              <w:t>a Name</w:t>
+            </w:r>
+          </w:p>
+        </w:tc>
+        <w:tc>
+          <w:tcPr>
+            <w:tcW w:w="3115" w:type="dxa"/>
+          </w:tcPr>
+          <w:p>
+            <w:pPr>
+              <w:ind w:right="-710"/>
+              <w:rPr>
+                <w:rFonts w:asciiTheme="minorHAnsi" w:hAnsiTheme="minorHAnsi" w:cstheme="minorHAnsi"/>
+                <w:sz w:val="26"/>
+                <w:szCs w:val="26"/>
+                <w:lang w:val="en-US"/>
+              </w:rPr>
+            </w:pPr>
+            <w:r>
+              <w:rPr>
+                <w:rFonts w:asciiTheme="minorHAnsi" w:hAnsiTheme="minorHAnsi" w:cstheme="minorHAnsi"/>
+                <w:sz w:val="26"/>
+                <w:szCs w:val="26"/>
+                <w:lang w:val="en-US"/>
+              </w:rPr>
+              <w:t>Description</w:t>
+            </w:r>
+          </w:p>
+        </w:tc>
+        <w:tc>
+          <w:tcPr>
+            <w:tcW w:w="3115" w:type="dxa"/>
+          </w:tcPr>
+          <w:p>
+            <w:pPr>
+              <w:ind w:right="-710"/>
+              <w:rPr>
+                <w:rFonts w:asciiTheme="minorHAnsi" w:hAnsiTheme="minorHAnsi" w:cstheme="minorHAnsi"/>
+                <w:sz w:val="26"/>
+                <w:szCs w:val="26"/>
+                <w:lang w:val="en-US"/>
+              </w:rPr>
+            </w:pPr>
+            <w:r>
+              <w:rPr>
+                <w:rFonts w:asciiTheme="minorHAnsi" w:hAnsiTheme="minorHAnsi" w:cstheme="minorHAnsi"/>
+                <w:sz w:val="26"/>
+                <w:szCs w:val="26"/>
+                <w:lang w:val="en-US"/>
+              </w:rPr>
+              <w:t>Type</w:t>
+            </w:r>
+          </w:p>
+        </w:tc>
+      </w:tr>
+      <w:tr>
+        <w:tc>
+          <w:tcPr>
+            <w:tcW w:w="3115" w:type="dxa"/>
+          </w:tcPr>
+          <w:p>
+            <w:pPr>
+              <w:ind w:right="-710"/>
+              <w:rPr>
+                <w:rFonts w:asciiTheme="minorHAnsi" w:hAnsiTheme="minorHAnsi" w:cstheme="minorHAnsi"/>
+                <w:sz w:val="26"/>
+                <w:szCs w:val="26"/>
+                <w:lang w:val="en-US"/>
+              </w:rPr>
+            </w:pPr>
+            <w:r>
+              <w:rPr>
+                <w:rFonts w:asciiTheme="minorHAnsi" w:hAnsiTheme="minorHAnsi" w:cstheme="minorHAnsi"/>
+                <w:sz w:val="26"/>
+                <w:szCs w:val="26"/>
+                <w:lang w:val="en-US"/>
+              </w:rPr>
+              <w:t>Agent</w:t>
+            </w:r>
+          </w:p>
+        </w:tc>
+        <w:tc>
+          <w:tcPr>
+            <w:tcW w:w="3115" w:type="dxa"/>
+          </w:tcPr>
+          <w:p>
+            <w:pPr>
+              <w:ind w:right="-106"/>
+              <w:rPr>
+                <w:rFonts w:asciiTheme="minorHAnsi" w:hAnsiTheme="minorHAnsi" w:cstheme="minorHAnsi"/>
+                <w:sz w:val="26"/>
+                <w:szCs w:val="26"/>
+                <w:lang w:val="en-US"/>
+              </w:rPr>
+            </w:pPr>
+            <w:r>
+              <w:rPr>
+                <w:rFonts w:asciiTheme="minorHAnsi" w:hAnsiTheme="minorHAnsi" w:cstheme="minorHAnsi"/>
+                <w:sz w:val="26"/>
+                <w:szCs w:val="26"/>
+                <w:lang w:val="en-US"/>
+              </w:rPr>
+              <w:t>This is the Robot. I will Describe this class a little bit later.</w:t>
+            </w:r>
+          </w:p>
+        </w:tc>
+        <w:tc>
+          <w:tcPr>
+            <w:tcW w:w="3115" w:type="dxa"/>
+          </w:tcPr>
+          <w:p>
+            <w:pPr>
+              <w:ind w:right="-710"/>
+              <w:rPr>
+                <w:rFonts w:asciiTheme="minorHAnsi" w:hAnsiTheme="minorHAnsi" w:cstheme="minorHAnsi"/>
+                <w:sz w:val="26"/>
+                <w:szCs w:val="26"/>
+                <w:lang w:val="en-US"/>
+              </w:rPr>
+            </w:pPr>
+            <w:r>
+              <w:rPr>
+                <w:rFonts w:asciiTheme="minorHAnsi" w:hAnsiTheme="minorHAnsi" w:cstheme="minorHAnsi"/>
+                <w:sz w:val="26"/>
+                <w:szCs w:val="26"/>
+                <w:lang w:val="en-US"/>
+              </w:rPr>
+              <w:t>Class</w:t>
+            </w:r>
+          </w:p>
+        </w:tc>
+      </w:tr>
+      <w:tr>
+        <w:tc>
+          <w:tcPr>
+            <w:tcW w:w="3115" w:type="dxa"/>
+          </w:tcPr>
+          <w:p>
+            <w:pPr>
+              <w:ind w:right="-710"/>
+              <w:rPr>
+                <w:rFonts w:asciiTheme="minorHAnsi" w:hAnsiTheme="minorHAnsi" w:cstheme="minorHAnsi"/>
+                <w:sz w:val="26"/>
+                <w:szCs w:val="26"/>
+                <w:lang w:val="en-US"/>
+              </w:rPr>
+            </w:pPr>
+            <w:r>
+              <w:rPr>
+                <w:rFonts w:asciiTheme="minorHAnsi" w:hAnsiTheme="minorHAnsi" w:cstheme="minorHAnsi"/>
+                <w:sz w:val="26"/>
+                <w:szCs w:val="26"/>
+                <w:lang w:val="en-US"/>
+              </w:rPr>
+              <w:t>Map</w:t>
+            </w:r>
+          </w:p>
+        </w:tc>
+        <w:tc>
+          <w:tcPr>
+            <w:tcW w:w="3115" w:type="dxa"/>
+          </w:tcPr>
+          <w:p>
+            <w:pPr>
+              <w:ind w:right="-710"/>
+              <w:rPr>
+                <w:rFonts w:asciiTheme="minorHAnsi" w:hAnsiTheme="minorHAnsi" w:cstheme="minorHAnsi"/>
+                <w:sz w:val="26"/>
+                <w:szCs w:val="26"/>
+                <w:lang w:val="en-US"/>
+              </w:rPr>
+            </w:pPr>
+            <w:r>
+              <w:rPr>
+                <w:rFonts w:asciiTheme="minorHAnsi" w:hAnsiTheme="minorHAnsi" w:cstheme="minorHAnsi"/>
+                <w:sz w:val="26"/>
+                <w:szCs w:val="26"/>
+                <w:lang w:val="en-US"/>
+              </w:rPr>
+              <w:t>The Map-class. =\</w:t>
+            </w:r>
+          </w:p>
+        </w:tc>
+        <w:tc>
+          <w:tcPr>
+            <w:tcW w:w="3115" w:type="dxa"/>
+          </w:tcPr>
+          <w:p>
+            <w:pPr>
+              <w:ind w:right="-710"/>
+              <w:rPr>
+                <w:rFonts w:asciiTheme="minorHAnsi" w:hAnsiTheme="minorHAnsi" w:cstheme="minorHAnsi"/>
+                <w:sz w:val="26"/>
+                <w:szCs w:val="26"/>
+                <w:lang w:val="en-US"/>
+              </w:rPr>
+            </w:pPr>
+            <w:r>
+              <w:rPr>
+                <w:rFonts w:asciiTheme="minorHAnsi" w:hAnsiTheme="minorHAnsi" w:cstheme="minorHAnsi"/>
+                <w:sz w:val="26"/>
+                <w:szCs w:val="26"/>
+                <w:lang w:val="en-US"/>
+              </w:rPr>
+              <w:t>Class</w:t>
+            </w:r>
+          </w:p>
+        </w:tc>
+      </w:tr>
+      <w:tr>
+        <w:tc>
+          <w:tcPr>
+            <w:tcW w:w="3115" w:type="dxa"/>
+          </w:tcPr>
+          <w:p>
+            <w:pPr>
+              <w:ind w:right="-710"/>
+              <w:rPr>
+                <w:rFonts w:asciiTheme="minorHAnsi" w:hAnsiTheme="minorHAnsi" w:cstheme="minorHAnsi"/>
+                <w:sz w:val="26"/>
+                <w:szCs w:val="26"/>
+                <w:lang w:val="en-US"/>
+              </w:rPr>
+            </w:pPr>
+            <w:r>
+              <w:rPr>
+                <w:rFonts w:asciiTheme="minorHAnsi" w:hAnsiTheme="minorHAnsi" w:cstheme="minorHAnsi"/>
+                <w:sz w:val="26"/>
+                <w:szCs w:val="26"/>
+                <w:lang w:val="en-US"/>
+              </w:rPr>
+              <w:t>Problem Solver</w:t>
+            </w:r>
+          </w:p>
+        </w:tc>
+        <w:tc>
+          <w:tcPr>
+            <w:tcW w:w="3115" w:type="dxa"/>
+          </w:tcPr>
+          <w:p>
+            <w:pPr>
+              <w:ind w:right="-106"/>
+              <w:rPr>
+                <w:rFonts w:asciiTheme="minorHAnsi" w:hAnsiTheme="minorHAnsi" w:cstheme="minorHAnsi"/>
+                <w:sz w:val="26"/>
+                <w:szCs w:val="26"/>
+                <w:lang w:val="en-US"/>
+              </w:rPr>
+            </w:pPr>
+            <w:r>
+              <w:rPr>
+                <w:rFonts w:asciiTheme="minorHAnsi" w:hAnsiTheme="minorHAnsi" w:cstheme="minorHAnsi"/>
+                <w:sz w:val="26"/>
+                <w:szCs w:val="26"/>
+                <w:lang w:val="en-US"/>
+              </w:rPr>
+              <w:t>This is the package which contain the algorithms for the solving.</w:t>
+            </w:r>
+          </w:p>
+        </w:tc>
+        <w:tc>
+          <w:tcPr>
+            <w:tcW w:w="3115" w:type="dxa"/>
+          </w:tcPr>
+          <w:p>
+            <w:pPr>
+              <w:ind w:right="-710"/>
+              <w:rPr>
+                <w:rFonts w:asciiTheme="minorHAnsi" w:hAnsiTheme="minorHAnsi" w:cstheme="minorHAnsi"/>
+                <w:sz w:val="26"/>
+                <w:szCs w:val="26"/>
+                <w:lang w:val="en-US"/>
+              </w:rPr>
+            </w:pPr>
+            <w:r>
+              <w:rPr>
+                <w:rFonts w:asciiTheme="minorHAnsi" w:hAnsiTheme="minorHAnsi" w:cstheme="minorHAnsi"/>
+                <w:sz w:val="26"/>
+                <w:szCs w:val="26"/>
+                <w:lang w:val="en-US"/>
+              </w:rPr>
+              <w:t>Package (module)</w:t>
+            </w:r>
+          </w:p>
+        </w:tc>
+      </w:tr>
+      <w:tr>
+        <w:tc>
+          <w:tcPr>
+            <w:tcW w:w="3115" w:type="dxa"/>
+          </w:tcPr>
+          <w:p>
+            <w:pPr>
+              <w:ind w:right="-710"/>
+              <w:rPr>
+                <w:rFonts w:asciiTheme="minorHAnsi" w:hAnsiTheme="minorHAnsi" w:cstheme="minorHAnsi"/>
+                <w:sz w:val="26"/>
+                <w:szCs w:val="26"/>
+                <w:lang w:val="en-US"/>
+              </w:rPr>
+            </w:pPr>
+            <w:r>
+              <w:rPr>
+                <w:rFonts w:asciiTheme="minorHAnsi" w:hAnsiTheme="minorHAnsi" w:cstheme="minorHAnsi"/>
+                <w:sz w:val="26"/>
+                <w:szCs w:val="26"/>
+                <w:lang w:val="en-US"/>
+              </w:rPr>
+              <w:t>Hash Map</w:t>
+            </w:r>
+          </w:p>
+        </w:tc>
+        <w:tc>
+          <w:tcPr>
+            <w:tcW w:w="3115" w:type="dxa"/>
+          </w:tcPr>
+          <w:p>
+            <w:pPr>
+              <w:ind w:right="-710"/>
+              <w:rPr>
+                <w:rFonts w:asciiTheme="minorHAnsi" w:hAnsiTheme="minorHAnsi" w:cstheme="minorHAnsi"/>
+                <w:sz w:val="26"/>
+                <w:szCs w:val="26"/>
+                <w:lang w:val="en-US"/>
+              </w:rPr>
+            </w:pPr>
+            <w:r>
+              <w:rPr>
+                <w:rFonts w:asciiTheme="minorHAnsi" w:hAnsiTheme="minorHAnsi" w:cstheme="minorHAnsi"/>
+                <w:sz w:val="26"/>
+                <w:szCs w:val="26"/>
+                <w:lang w:val="en-US"/>
+              </w:rPr>
+              <w:t>Standard library package</w:t>
+            </w:r>
+          </w:p>
+        </w:tc>
+        <w:tc>
+          <w:tcPr>
+            <w:tcW w:w="3115" w:type="dxa"/>
+          </w:tcPr>
+          <w:p>
+            <w:pPr>
+              <w:ind w:right="-710"/>
+              <w:rPr>
+                <w:rFonts w:asciiTheme="minorHAnsi" w:hAnsiTheme="minorHAnsi" w:cstheme="minorHAnsi"/>
+                <w:sz w:val="26"/>
+                <w:szCs w:val="26"/>
+                <w:lang w:val="en-US"/>
+              </w:rPr>
+            </w:pPr>
+            <w:r>
+              <w:rPr>
+                <w:rFonts w:asciiTheme="minorHAnsi" w:hAnsiTheme="minorHAnsi" w:cstheme="minorHAnsi"/>
+                <w:sz w:val="26"/>
+                <w:szCs w:val="26"/>
+                <w:lang w:val="en-US"/>
+              </w:rPr>
+              <w:t>STD Package</w:t>
+            </w:r>
+          </w:p>
+        </w:tc>
+      </w:tr>
+    </w:tbl>
+    <w:p>
+      <w:pPr>
+        <w:ind w:left="-1560" w:right="-710"/>
+        <w:rPr>
+          <w:lang w:val="en-US"/>
+        </w:rPr>
+      </w:pPr>
+    </w:p>
+    <w:p>
+      <w:pPr>
+        <w:ind w:left="-1560" w:right="-850"/>
+        <w:rPr>
+          <w:lang w:val="en-US"/>
+        </w:rPr>
+      </w:pPr>
+      <w:r>
+        <w:rPr>
+          <w:noProof/>
+          <w:lang w:val="en-US"/>
+        </w:rPr>
+        <w:lastRenderedPageBreak/>
+        <w:drawing>
+          <wp:inline distT="0" distB="0" distL="0" distR="0" wp14:anchorId="05AF4ED8" wp14:editId="218C27C2">
+            <wp:extent cx="7392632" cy="19103975"/>
+            <wp:effectExtent l="0" t="0" r="0" b="0"/>
+            <wp:docPr id="3" name="Рисунок 3"/>
+            <wp:cNvGraphicFramePr>
+              <a:graphicFrameLocks xmlns:a="http://schemas.openxmlformats.org/drawingml/2006/main" noChangeAspect="1"/>
+            </wp:cNvGraphicFramePr>
+            <a:graphic xmlns:a="http://schemas.openxmlformats.org/drawingml/2006/main">
+              <a:graphicData uri="http://schemas.openxmlformats.org/drawingml/2006/picture">
+                <pic:pic xmlns:pic="http://schemas.openxmlformats.org/drawingml/2006/picture">
+                  <pic:nvPicPr>
+                    <pic:cNvPr id="3" name="First_part.png"/>
+                    <pic:cNvPicPr/>
+                  </pic:nvPicPr>
+                  <pic:blipFill>
+                    <a:blip r:embed="rId8">
+                      <a:extLst>
+                        <a:ext uri="{28A0092B-C50C-407E-A947-70E740481C1C}">
+                          <a14:useLocalDpi xmlns:a14="http://schemas.microsoft.com/office/drawing/2010/main" val="0"/>
+                        </a:ext>
+                      </a:extLst>
+                    </a:blip>
+                    <a:stretch>
+                      <a:fillRect/>
+                    </a:stretch>
+                  </pic:blipFill>
+                  <pic:spPr>
+                    <a:xfrm>
+                      <a:off x="0" y="0"/>
+                      <a:ext cx="7436967" cy="19218544"/>
+                    </a:xfrm>
+                    <a:prstGeom prst="rect">
+                      <a:avLst/>
+                    </a:prstGeom>
+                  </pic:spPr>
+                </pic:pic>
+              </a:graphicData>
+            </a:graphic>
+          </wp:inline>
+        </w:drawing>
+      </w:r>
+      <w:bookmarkStart w:id="8" w:name="_GoBack"/>
+      <w:bookmarkEnd w:id="8"/>
+    </w:p>
+    <w:p>
+      <w:pPr>
+        <w:ind w:left="-1560" w:right="-710"/>
+        <w:rPr>
+          <w:lang w:val="en-US"/>
+        </w:rPr>
+      </w:pPr>
+      <w:r>
+        <w:rPr>
+          <w:noProof/>
+          <w:lang w:val="en-US"/>
+        </w:rPr>
+        <w:lastRenderedPageBreak/>
+        <w:drawing>
+          <wp:inline distT="0" distB="0" distL="0" distR="0" wp14:anchorId="09D911D3" wp14:editId="6E208FE5">
+            <wp:extent cx="7481570" cy="19333808"/>
+            <wp:effectExtent l="0" t="0" r="5080" b="0"/>
+            <wp:docPr id="5" name="Рисунок 5"/>
+            <wp:cNvGraphicFramePr>
+              <a:graphicFrameLocks xmlns:a="http://schemas.openxmlformats.org/drawingml/2006/main" noChangeAspect="1"/>
+            </wp:cNvGraphicFramePr>
+            <a:graphic xmlns:a="http://schemas.openxmlformats.org/drawingml/2006/main">
+              <a:graphicData uri="http://schemas.openxmlformats.org/drawingml/2006/picture">
+                <pic:pic xmlns:pic="http://schemas.openxmlformats.org/drawingml/2006/picture">
+                  <pic:nvPicPr>
+                    <pic:cNvPr id="5" name="Second Part.png"/>
+                    <pic:cNvPicPr/>
+                  </pic:nvPicPr>
+                  <pic:blipFill>
+                    <a:blip r:embed="rId9">
+                      <a:extLst>
+                        <a:ext uri="{28A0092B-C50C-407E-A947-70E740481C1C}">
+                          <a14:useLocalDpi xmlns:a14="http://schemas.microsoft.com/office/drawing/2010/main" val="0"/>
+                        </a:ext>
+                      </a:extLst>
+                    </a:blip>
+                    <a:stretch>
+                      <a:fillRect/>
+                    </a:stretch>
+                  </pic:blipFill>
+                  <pic:spPr>
+                    <a:xfrm>
+                      <a:off x="0" y="0"/>
+                      <a:ext cx="7495609" cy="19370087"/>
+                    </a:xfrm>
+                    <a:prstGeom prst="rect">
+                      <a:avLst/>
+                    </a:prstGeom>
+                  </pic:spPr>
+                </pic:pic>
+              </a:graphicData>
+            </a:graphic>
+          </wp:inline>
+        </w:drawing>
+      </w:r>
+    </w:p>
+    <w:p>
+      <w:pPr>
+        <w:ind w:left="-1560" w:right="-710"/>
+        <w:rPr>
+          <w:lang w:val="en-US"/>
+        </w:rPr>
+      </w:pPr>
+    </w:p>
     <w:sectPr>
       <w:pgSz w:w="11906" w:h="16838"/>
-      <w:pgMar w:top="142" w:right="850" w:bottom="1134" w:left="1701" w:header="708" w:footer="708" w:gutter="0"/>
+      <w:pgMar w:top="0" w:right="850" w:bottom="0" w:left="1701" w:header="708" w:footer="708" w:gutter="0"/>
       <w:cols w:space="708"/>
       <w:docGrid w:linePitch="360"/>
     </w:sectPr>
@@ -5133,7 +6360,6 @@
     <w:next w:val="a"/>
     <w:link w:val="30"/>
     <w:uiPriority w:val="9"/>
-    <w:semiHidden/>
     <w:unhideWhenUsed/>
     <w:qFormat/>
     <w:rsid w:val="00B97341"/>
@@ -5300,7 +6526,6 @@
     <w:basedOn w:val="a0"/>
     <w:link w:val="3"/>
     <w:uiPriority w:val="9"/>
-    <w:semiHidden/>
     <w:rsid w:val="00B97341"/>
     <w:rPr>
       <w:rFonts w:asciiTheme="majorHAnsi" w:eastAsiaTheme="majorEastAsia" w:hAnsiTheme="majorHAnsi" w:cstheme="majorBidi"/>
@@ -5633,7 +6858,7 @@
 </file>
 
 <file path=customXml/itemProps1.xml><?xml version="1.0" encoding="utf-8"?>
-<ds:datastoreItem xmlns:ds="http://schemas.openxmlformats.org/officeDocument/2006/customXml" ds:itemID="{D52E627E-A467-4FE1-B14C-3FDCCC61B209}">
+<ds:datastoreItem xmlns:ds="http://schemas.openxmlformats.org/officeDocument/2006/customXml" ds:itemID="{73F85331-1E8C-4830-A4EA-77B9F29913F7}">
   <ds:schemaRefs>
     <ds:schemaRef ds:uri="http://schemas.openxmlformats.org/officeDocument/2006/bibliography"/>
   </ds:schemaRefs>

</xml_diff>

<commit_message>
Agent architecture was modified
</commit_message>
<xml_diff>
--- a/docs/eng/Architecture_Design.docx
+++ b/docs/eng/Architecture_Design.docx
@@ -1450,7 +1450,6 @@
           </w:tcPr>
           <w:p>
             <w:pPr>
-              <w:ind w:right="-568"/>
               <w:rPr>
                 <w:rStyle w:val="a6"/>
                 <w:rFonts w:asciiTheme="minorHAnsi" w:hAnsiTheme="minorHAnsi" w:cstheme="minorHAnsi"/>
@@ -5139,8 +5138,6 @@
           <w:lang w:val="en-US"/>
         </w:rPr>
       </w:pPr>
-      <w:bookmarkStart w:id="8" w:name="_GoBack"/>
-      <w:bookmarkEnd w:id="8"/>
     </w:p>
     <w:p>
       <w:pPr>
@@ -5262,7 +5259,7 @@
           <w:lang w:val="en-US"/>
         </w:rPr>
       </w:pPr>
-      <w:bookmarkStart w:id="9" w:name="_Toc23720589"/>
+      <w:bookmarkStart w:id="8" w:name="_Toc23720589"/>
       <w:r>
         <w:rPr>
           <w:lang w:val="en-US"/>
@@ -5270,205 +5267,2722 @@
         <w:lastRenderedPageBreak/>
         <w:t>Agent</w:t>
       </w:r>
-      <w:bookmarkEnd w:id="9"/>
+      <w:bookmarkEnd w:id="8"/>
     </w:p>
     <w:tbl>
       <w:tblPr>
         <w:tblStyle w:val="a5"/>
-        <w:tblW w:w="0" w:type="auto"/>
+        <w:tblW w:w="11620" w:type="dxa"/>
         <w:tblInd w:w="-1560" w:type="dxa"/>
         <w:tblLook w:val="04A0" w:firstRow="1" w:lastRow="0" w:firstColumn="1" w:lastColumn="0" w:noHBand="0" w:noVBand="1"/>
       </w:tblPr>
       <w:tblGrid>
-        <w:gridCol w:w="1869"/>
-        <w:gridCol w:w="1869"/>
-        <w:gridCol w:w="1869"/>
-        <w:gridCol w:w="1869"/>
-        <w:gridCol w:w="1869"/>
+        <w:gridCol w:w="4314"/>
+        <w:gridCol w:w="5321"/>
+        <w:gridCol w:w="1985"/>
       </w:tblGrid>
       <w:tr>
         <w:tc>
           <w:tcPr>
-            <w:tcW w:w="1869" w:type="dxa"/>
-          </w:tcPr>
-          <w:p>
-            <w:pPr>
-              <w:rPr>
-                <w:lang w:val="en-US"/>
-              </w:rPr>
-            </w:pPr>
-          </w:p>
-        </w:tc>
-        <w:tc>
-          <w:tcPr>
-            <w:tcW w:w="1869" w:type="dxa"/>
-          </w:tcPr>
-          <w:p>
-            <w:pPr>
-              <w:rPr>
-                <w:lang w:val="en-US"/>
-              </w:rPr>
-            </w:pPr>
-          </w:p>
-        </w:tc>
-        <w:tc>
-          <w:tcPr>
-            <w:tcW w:w="1869" w:type="dxa"/>
-          </w:tcPr>
-          <w:p>
-            <w:pPr>
-              <w:rPr>
-                <w:lang w:val="en-US"/>
-              </w:rPr>
-            </w:pPr>
-          </w:p>
-        </w:tc>
-        <w:tc>
-          <w:tcPr>
-            <w:tcW w:w="1869" w:type="dxa"/>
-          </w:tcPr>
-          <w:p>
-            <w:pPr>
-              <w:rPr>
-                <w:lang w:val="en-US"/>
-              </w:rPr>
-            </w:pPr>
-          </w:p>
-        </w:tc>
-        <w:tc>
-          <w:tcPr>
-            <w:tcW w:w="1869" w:type="dxa"/>
-          </w:tcPr>
-          <w:p>
-            <w:pPr>
-              <w:rPr>
-                <w:lang w:val="en-US"/>
-              </w:rPr>
-            </w:pPr>
+            <w:tcW w:w="4314" w:type="dxa"/>
+          </w:tcPr>
+          <w:p>
+            <w:pPr>
+              <w:rPr>
+                <w:rFonts w:asciiTheme="minorHAnsi" w:hAnsiTheme="minorHAnsi" w:cstheme="minorHAnsi"/>
+                <w:sz w:val="26"/>
+                <w:szCs w:val="26"/>
+                <w:lang w:val="en-US"/>
+              </w:rPr>
+            </w:pPr>
+            <w:r>
+              <w:rPr>
+                <w:rFonts w:asciiTheme="minorHAnsi" w:hAnsiTheme="minorHAnsi" w:cstheme="minorHAnsi"/>
+                <w:sz w:val="26"/>
+                <w:szCs w:val="26"/>
+                <w:lang w:val="en-US"/>
+              </w:rPr>
+              <w:t>Name</w:t>
+            </w:r>
+            <w:bookmarkStart w:id="9" w:name="_GoBack"/>
+            <w:bookmarkEnd w:id="9"/>
+          </w:p>
+        </w:tc>
+        <w:tc>
+          <w:tcPr>
+            <w:tcW w:w="5321" w:type="dxa"/>
+          </w:tcPr>
+          <w:p>
+            <w:pPr>
+              <w:rPr>
+                <w:rFonts w:asciiTheme="minorHAnsi" w:hAnsiTheme="minorHAnsi" w:cstheme="minorHAnsi"/>
+                <w:sz w:val="26"/>
+                <w:szCs w:val="26"/>
+                <w:lang w:val="en-US"/>
+              </w:rPr>
+            </w:pPr>
+            <w:r>
+              <w:rPr>
+                <w:rFonts w:asciiTheme="minorHAnsi" w:hAnsiTheme="minorHAnsi" w:cstheme="minorHAnsi"/>
+                <w:sz w:val="26"/>
+                <w:szCs w:val="26"/>
+                <w:lang w:val="en-US"/>
+              </w:rPr>
+              <w:t>Description</w:t>
+            </w:r>
+          </w:p>
+        </w:tc>
+        <w:tc>
+          <w:tcPr>
+            <w:tcW w:w="1985" w:type="dxa"/>
+          </w:tcPr>
+          <w:p>
+            <w:pPr>
+              <w:rPr>
+                <w:rFonts w:asciiTheme="minorHAnsi" w:hAnsiTheme="minorHAnsi" w:cstheme="minorHAnsi"/>
+                <w:sz w:val="26"/>
+                <w:szCs w:val="26"/>
+                <w:lang w:val="en-US"/>
+              </w:rPr>
+            </w:pPr>
+            <w:r>
+              <w:rPr>
+                <w:rFonts w:asciiTheme="minorHAnsi" w:hAnsiTheme="minorHAnsi" w:cstheme="minorHAnsi"/>
+                <w:sz w:val="26"/>
+                <w:szCs w:val="26"/>
+                <w:lang w:val="en-US"/>
+              </w:rPr>
+              <w:t>Type</w:t>
+            </w:r>
           </w:p>
         </w:tc>
       </w:tr>
       <w:tr>
         <w:tc>
           <w:tcPr>
-            <w:tcW w:w="1869" w:type="dxa"/>
-          </w:tcPr>
-          <w:p>
-            <w:pPr>
-              <w:rPr>
-                <w:lang w:val="en-US"/>
-              </w:rPr>
-            </w:pPr>
-          </w:p>
-        </w:tc>
-        <w:tc>
-          <w:tcPr>
-            <w:tcW w:w="1869" w:type="dxa"/>
-          </w:tcPr>
-          <w:p>
-            <w:pPr>
-              <w:rPr>
-                <w:lang w:val="en-US"/>
-              </w:rPr>
-            </w:pPr>
-          </w:p>
-        </w:tc>
-        <w:tc>
-          <w:tcPr>
-            <w:tcW w:w="1869" w:type="dxa"/>
-          </w:tcPr>
-          <w:p>
-            <w:pPr>
-              <w:rPr>
-                <w:lang w:val="en-US"/>
-              </w:rPr>
-            </w:pPr>
-          </w:p>
-        </w:tc>
-        <w:tc>
-          <w:tcPr>
-            <w:tcW w:w="1869" w:type="dxa"/>
-          </w:tcPr>
-          <w:p>
-            <w:pPr>
-              <w:rPr>
-                <w:lang w:val="en-US"/>
-              </w:rPr>
-            </w:pPr>
-          </w:p>
-        </w:tc>
-        <w:tc>
-          <w:tcPr>
-            <w:tcW w:w="1869" w:type="dxa"/>
-          </w:tcPr>
-          <w:p>
-            <w:pPr>
-              <w:rPr>
-                <w:lang w:val="en-US"/>
-              </w:rPr>
-            </w:pPr>
+            <w:tcW w:w="4314" w:type="dxa"/>
+          </w:tcPr>
+          <w:p>
+            <w:pPr>
+              <w:rPr>
+                <w:rFonts w:asciiTheme="minorHAnsi" w:hAnsiTheme="minorHAnsi" w:cstheme="minorHAnsi"/>
+                <w:sz w:val="26"/>
+                <w:szCs w:val="26"/>
+                <w:lang w:val="en-US"/>
+              </w:rPr>
+            </w:pPr>
+            <w:r>
+              <w:rPr>
+                <w:rFonts w:asciiTheme="minorHAnsi" w:hAnsiTheme="minorHAnsi" w:cstheme="minorHAnsi"/>
+                <w:sz w:val="26"/>
+                <w:szCs w:val="26"/>
+                <w:lang w:val="en-US"/>
+              </w:rPr>
+              <w:t>Node</w:t>
+            </w:r>
+          </w:p>
+        </w:tc>
+        <w:tc>
+          <w:tcPr>
+            <w:tcW w:w="5321" w:type="dxa"/>
+          </w:tcPr>
+          <w:p>
+            <w:pPr>
+              <w:rPr>
+                <w:rFonts w:asciiTheme="minorHAnsi" w:hAnsiTheme="minorHAnsi" w:cstheme="minorHAnsi"/>
+                <w:sz w:val="26"/>
+                <w:szCs w:val="26"/>
+                <w:lang w:val="en-US"/>
+              </w:rPr>
+            </w:pPr>
+            <w:r>
+              <w:rPr>
+                <w:rFonts w:asciiTheme="minorHAnsi" w:hAnsiTheme="minorHAnsi" w:cstheme="minorHAnsi"/>
+                <w:sz w:val="26"/>
+                <w:szCs w:val="26"/>
+                <w:lang w:val="en-US"/>
+              </w:rPr>
+              <w:t xml:space="preserve">The basic unit of a path of an agent, include x, y coordinates, </w:t>
+            </w:r>
+            <w:proofErr w:type="spellStart"/>
+            <w:r>
+              <w:rPr>
+                <w:rFonts w:asciiTheme="minorHAnsi" w:hAnsiTheme="minorHAnsi" w:cstheme="minorHAnsi"/>
+                <w:sz w:val="26"/>
+                <w:szCs w:val="26"/>
+                <w:lang w:val="en-US"/>
+              </w:rPr>
+              <w:t>f_score</w:t>
+            </w:r>
+            <w:proofErr w:type="spellEnd"/>
+            <w:r>
+              <w:rPr>
+                <w:rFonts w:asciiTheme="minorHAnsi" w:hAnsiTheme="minorHAnsi" w:cstheme="minorHAnsi"/>
+                <w:sz w:val="26"/>
+                <w:szCs w:val="26"/>
+                <w:lang w:val="en-US"/>
+              </w:rPr>
+              <w:t xml:space="preserve">, </w:t>
+            </w:r>
+            <w:proofErr w:type="spellStart"/>
+            <w:r>
+              <w:rPr>
+                <w:rFonts w:asciiTheme="minorHAnsi" w:hAnsiTheme="minorHAnsi" w:cstheme="minorHAnsi"/>
+                <w:sz w:val="26"/>
+                <w:szCs w:val="26"/>
+                <w:lang w:val="en-US"/>
+              </w:rPr>
+              <w:t>g_score</w:t>
+            </w:r>
+            <w:proofErr w:type="spellEnd"/>
+            <w:r>
+              <w:rPr>
+                <w:rFonts w:asciiTheme="minorHAnsi" w:hAnsiTheme="minorHAnsi" w:cstheme="minorHAnsi"/>
+                <w:sz w:val="26"/>
+                <w:szCs w:val="26"/>
+                <w:lang w:val="en-US"/>
+              </w:rPr>
+              <w:t>.</w:t>
+            </w:r>
+          </w:p>
+        </w:tc>
+        <w:tc>
+          <w:tcPr>
+            <w:tcW w:w="1985" w:type="dxa"/>
+          </w:tcPr>
+          <w:p>
+            <w:pPr>
+              <w:rPr>
+                <w:rFonts w:asciiTheme="minorHAnsi" w:hAnsiTheme="minorHAnsi" w:cstheme="minorHAnsi"/>
+                <w:sz w:val="26"/>
+                <w:szCs w:val="26"/>
+                <w:lang w:val="en-US"/>
+              </w:rPr>
+            </w:pPr>
+            <w:r>
+              <w:rPr>
+                <w:rFonts w:asciiTheme="minorHAnsi" w:hAnsiTheme="minorHAnsi" w:cstheme="minorHAnsi"/>
+                <w:sz w:val="26"/>
+                <w:szCs w:val="26"/>
+                <w:lang w:val="en-US"/>
+              </w:rPr>
+              <w:t>Class (type)</w:t>
+            </w:r>
           </w:p>
         </w:tc>
       </w:tr>
       <w:tr>
         <w:tc>
           <w:tcPr>
-            <w:tcW w:w="1869" w:type="dxa"/>
-          </w:tcPr>
-          <w:p>
-            <w:pPr>
-              <w:rPr>
-                <w:lang w:val="en-US"/>
-              </w:rPr>
-            </w:pPr>
-          </w:p>
-        </w:tc>
-        <w:tc>
-          <w:tcPr>
-            <w:tcW w:w="1869" w:type="dxa"/>
-          </w:tcPr>
-          <w:p>
-            <w:pPr>
-              <w:rPr>
-                <w:lang w:val="en-US"/>
-              </w:rPr>
-            </w:pPr>
-          </w:p>
-        </w:tc>
-        <w:tc>
-          <w:tcPr>
-            <w:tcW w:w="1869" w:type="dxa"/>
-          </w:tcPr>
-          <w:p>
-            <w:pPr>
-              <w:rPr>
-                <w:lang w:val="en-US"/>
-              </w:rPr>
-            </w:pPr>
-          </w:p>
-        </w:tc>
-        <w:tc>
-          <w:tcPr>
-            <w:tcW w:w="1869" w:type="dxa"/>
-          </w:tcPr>
-          <w:p>
-            <w:pPr>
-              <w:rPr>
-                <w:lang w:val="en-US"/>
-              </w:rPr>
-            </w:pPr>
-          </w:p>
-        </w:tc>
-        <w:tc>
-          <w:tcPr>
-            <w:tcW w:w="1869" w:type="dxa"/>
-          </w:tcPr>
-          <w:p>
-            <w:pPr>
-              <w:rPr>
-                <w:lang w:val="en-US"/>
-              </w:rPr>
-            </w:pPr>
+            <w:tcW w:w="4314" w:type="dxa"/>
+          </w:tcPr>
+          <w:p>
+            <w:pPr>
+              <w:rPr>
+                <w:rFonts w:asciiTheme="minorHAnsi" w:hAnsiTheme="minorHAnsi" w:cstheme="minorHAnsi"/>
+                <w:sz w:val="26"/>
+                <w:szCs w:val="26"/>
+                <w:lang w:val="en-US"/>
+              </w:rPr>
+            </w:pPr>
+            <w:r>
+              <w:rPr>
+                <w:rFonts w:asciiTheme="minorHAnsi" w:hAnsiTheme="minorHAnsi" w:cstheme="minorHAnsi"/>
+                <w:sz w:val="26"/>
+                <w:szCs w:val="26"/>
+                <w:lang w:val="en-US"/>
+              </w:rPr>
+              <w:t>Agent</w:t>
+            </w:r>
+          </w:p>
+        </w:tc>
+        <w:tc>
+          <w:tcPr>
+            <w:tcW w:w="5321" w:type="dxa"/>
+          </w:tcPr>
+          <w:p>
+            <w:pPr>
+              <w:rPr>
+                <w:rFonts w:asciiTheme="minorHAnsi" w:hAnsiTheme="minorHAnsi" w:cstheme="minorHAnsi"/>
+                <w:sz w:val="26"/>
+                <w:szCs w:val="26"/>
+                <w:lang w:val="en-US"/>
+              </w:rPr>
+            </w:pPr>
+            <w:r>
+              <w:rPr>
+                <w:rFonts w:asciiTheme="minorHAnsi" w:hAnsiTheme="minorHAnsi" w:cstheme="minorHAnsi"/>
+                <w:sz w:val="26"/>
+                <w:szCs w:val="26"/>
+                <w:lang w:val="en-US"/>
+              </w:rPr>
+              <w:t xml:space="preserve">An object with a name (number, of </w:t>
+            </w:r>
+            <w:proofErr w:type="spellStart"/>
+            <w:r>
+              <w:rPr>
+                <w:rFonts w:asciiTheme="minorHAnsi" w:hAnsiTheme="minorHAnsi" w:cstheme="minorHAnsi"/>
+                <w:sz w:val="26"/>
+                <w:szCs w:val="26"/>
+                <w:lang w:val="en-US"/>
+              </w:rPr>
+              <w:t>aggent</w:t>
+            </w:r>
+            <w:proofErr w:type="spellEnd"/>
+            <w:r>
+              <w:rPr>
+                <w:rFonts w:asciiTheme="minorHAnsi" w:hAnsiTheme="minorHAnsi" w:cstheme="minorHAnsi"/>
+                <w:sz w:val="26"/>
+                <w:szCs w:val="26"/>
+                <w:lang w:val="en-US"/>
+              </w:rPr>
+              <w:t>)</w:t>
+            </w:r>
+            <w:r>
+              <w:rPr>
+                <w:rFonts w:asciiTheme="minorHAnsi" w:hAnsiTheme="minorHAnsi" w:cstheme="minorHAnsi"/>
+                <w:sz w:val="26"/>
+                <w:szCs w:val="26"/>
+                <w:lang w:val="en-US"/>
+              </w:rPr>
+              <w:t xml:space="preserve">, </w:t>
+            </w:r>
+            <w:r>
+              <w:rPr>
+                <w:rFonts w:asciiTheme="minorHAnsi" w:hAnsiTheme="minorHAnsi" w:cstheme="minorHAnsi"/>
+                <w:sz w:val="26"/>
+                <w:szCs w:val="26"/>
+                <w:lang w:val="en-US"/>
+              </w:rPr>
+              <w:t xml:space="preserve">starting point and goal point. This object will move across the map, from </w:t>
+            </w:r>
+            <w:r>
+              <w:rPr>
+                <w:rFonts w:asciiTheme="minorHAnsi" w:hAnsiTheme="minorHAnsi" w:cstheme="minorHAnsi"/>
+                <w:sz w:val="26"/>
+                <w:szCs w:val="26"/>
+                <w:lang w:val="en-US"/>
+              </w:rPr>
+              <w:t xml:space="preserve">the </w:t>
+            </w:r>
+            <w:r>
+              <w:rPr>
+                <w:rFonts w:asciiTheme="minorHAnsi" w:hAnsiTheme="minorHAnsi" w:cstheme="minorHAnsi"/>
+                <w:sz w:val="26"/>
+                <w:szCs w:val="26"/>
+                <w:lang w:val="en-US"/>
+              </w:rPr>
+              <w:t>start</w:t>
+            </w:r>
+            <w:r>
+              <w:rPr>
+                <w:rFonts w:asciiTheme="minorHAnsi" w:hAnsiTheme="minorHAnsi" w:cstheme="minorHAnsi"/>
+                <w:sz w:val="26"/>
+                <w:szCs w:val="26"/>
+                <w:lang w:val="en-US"/>
+              </w:rPr>
+              <w:t xml:space="preserve"> point</w:t>
+            </w:r>
+            <w:r>
+              <w:rPr>
+                <w:rFonts w:asciiTheme="minorHAnsi" w:hAnsiTheme="minorHAnsi" w:cstheme="minorHAnsi"/>
+                <w:sz w:val="26"/>
+                <w:szCs w:val="26"/>
+                <w:lang w:val="en-US"/>
+              </w:rPr>
+              <w:t xml:space="preserve"> toward </w:t>
+            </w:r>
+            <w:r>
+              <w:rPr>
+                <w:rFonts w:asciiTheme="minorHAnsi" w:hAnsiTheme="minorHAnsi" w:cstheme="minorHAnsi"/>
+                <w:sz w:val="26"/>
+                <w:szCs w:val="26"/>
+                <w:lang w:val="en-US"/>
+              </w:rPr>
+              <w:t>the goal point.</w:t>
+            </w:r>
+          </w:p>
+        </w:tc>
+        <w:tc>
+          <w:tcPr>
+            <w:tcW w:w="1985" w:type="dxa"/>
+          </w:tcPr>
+          <w:p>
+            <w:pPr>
+              <w:rPr>
+                <w:rFonts w:asciiTheme="minorHAnsi" w:hAnsiTheme="minorHAnsi" w:cstheme="minorHAnsi"/>
+                <w:sz w:val="26"/>
+                <w:szCs w:val="26"/>
+                <w:lang w:val="en-US"/>
+              </w:rPr>
+            </w:pPr>
+            <w:r>
+              <w:rPr>
+                <w:rFonts w:asciiTheme="minorHAnsi" w:hAnsiTheme="minorHAnsi" w:cstheme="minorHAnsi"/>
+                <w:sz w:val="26"/>
+                <w:szCs w:val="26"/>
+                <w:lang w:val="en-US"/>
+              </w:rPr>
+              <w:t>Class (type)</w:t>
+            </w:r>
+          </w:p>
+        </w:tc>
+      </w:tr>
+      <w:tr>
+        <w:tc>
+          <w:tcPr>
+            <w:tcW w:w="4314" w:type="dxa"/>
+          </w:tcPr>
+          <w:p>
+            <w:pPr>
+              <w:rPr>
+                <w:rFonts w:asciiTheme="minorHAnsi" w:hAnsiTheme="minorHAnsi" w:cstheme="minorHAnsi"/>
+                <w:sz w:val="26"/>
+                <w:szCs w:val="26"/>
+                <w:lang w:val="en-US"/>
+              </w:rPr>
+            </w:pPr>
+            <w:r>
+              <w:rPr>
+                <w:rFonts w:asciiTheme="minorHAnsi" w:hAnsiTheme="minorHAnsi" w:cstheme="minorHAnsi"/>
+                <w:sz w:val="26"/>
+                <w:szCs w:val="26"/>
+              </w:rPr>
+              <w:t>(</w:t>
+            </w:r>
+            <w:r>
+              <w:rPr>
+                <w:rFonts w:asciiTheme="minorHAnsi" w:hAnsiTheme="minorHAnsi" w:cstheme="minorHAnsi"/>
+                <w:sz w:val="26"/>
+                <w:szCs w:val="26"/>
+                <w:lang w:val="en-US"/>
+              </w:rPr>
+              <w:t>x, y)</w:t>
+            </w:r>
+          </w:p>
+        </w:tc>
+        <w:tc>
+          <w:tcPr>
+            <w:tcW w:w="5321" w:type="dxa"/>
+          </w:tcPr>
+          <w:p>
+            <w:pPr>
+              <w:rPr>
+                <w:rFonts w:asciiTheme="minorHAnsi" w:hAnsiTheme="minorHAnsi" w:cstheme="minorHAnsi"/>
+                <w:sz w:val="26"/>
+                <w:szCs w:val="26"/>
+                <w:lang w:val="en-US"/>
+              </w:rPr>
+            </w:pPr>
+            <w:r>
+              <w:rPr>
+                <w:rFonts w:asciiTheme="minorHAnsi" w:hAnsiTheme="minorHAnsi" w:cstheme="minorHAnsi"/>
+                <w:sz w:val="26"/>
+                <w:szCs w:val="26"/>
+                <w:lang w:val="en-US"/>
+              </w:rPr>
+              <w:t>Point</w:t>
+            </w:r>
+            <w:r>
+              <w:rPr>
+                <w:rFonts w:asciiTheme="minorHAnsi" w:hAnsiTheme="minorHAnsi" w:cstheme="minorHAnsi"/>
+                <w:sz w:val="26"/>
+                <w:szCs w:val="26"/>
+                <w:lang w:val="en-US"/>
+              </w:rPr>
+              <w:t>, basic unit of space map</w:t>
+            </w:r>
+          </w:p>
+        </w:tc>
+        <w:tc>
+          <w:tcPr>
+            <w:tcW w:w="1985" w:type="dxa"/>
+          </w:tcPr>
+          <w:p>
+            <w:pPr>
+              <w:rPr>
+                <w:rFonts w:asciiTheme="minorHAnsi" w:hAnsiTheme="minorHAnsi" w:cstheme="minorHAnsi"/>
+                <w:sz w:val="26"/>
+                <w:szCs w:val="26"/>
+                <w:lang w:val="en-US"/>
+              </w:rPr>
+            </w:pPr>
+            <w:proofErr w:type="spellStart"/>
+            <w:r>
+              <w:rPr>
+                <w:rFonts w:asciiTheme="minorHAnsi" w:hAnsiTheme="minorHAnsi" w:cstheme="minorHAnsi"/>
+                <w:sz w:val="26"/>
+                <w:szCs w:val="26"/>
+                <w:lang w:val="en-US"/>
+              </w:rPr>
+              <w:t>U</w:t>
+            </w:r>
+            <w:r>
+              <w:rPr>
+                <w:rFonts w:asciiTheme="minorHAnsi" w:hAnsiTheme="minorHAnsi" w:cstheme="minorHAnsi"/>
+                <w:sz w:val="26"/>
+                <w:szCs w:val="26"/>
+                <w:lang w:val="en-US"/>
+              </w:rPr>
+              <w:t>int</w:t>
+            </w:r>
+            <w:proofErr w:type="spellEnd"/>
+          </w:p>
+        </w:tc>
+      </w:tr>
+      <w:tr>
+        <w:tc>
+          <w:tcPr>
+            <w:tcW w:w="4314" w:type="dxa"/>
+          </w:tcPr>
+          <w:p>
+            <w:pPr>
+              <w:rPr>
+                <w:rFonts w:asciiTheme="minorHAnsi" w:hAnsiTheme="minorHAnsi" w:cstheme="minorHAnsi"/>
+                <w:sz w:val="26"/>
+                <w:szCs w:val="26"/>
+                <w:lang w:val="en-US"/>
+              </w:rPr>
+            </w:pPr>
+            <w:proofErr w:type="spellStart"/>
+            <w:r>
+              <w:rPr>
+                <w:rFonts w:asciiTheme="minorHAnsi" w:hAnsiTheme="minorHAnsi" w:cstheme="minorHAnsi"/>
+                <w:sz w:val="26"/>
+                <w:szCs w:val="26"/>
+                <w:lang w:val="en-US"/>
+              </w:rPr>
+              <w:t>g_score</w:t>
+            </w:r>
+            <w:proofErr w:type="spellEnd"/>
+          </w:p>
+        </w:tc>
+        <w:tc>
+          <w:tcPr>
+            <w:tcW w:w="5321" w:type="dxa"/>
+          </w:tcPr>
+          <w:p>
+            <w:pPr>
+              <w:rPr>
+                <w:rFonts w:asciiTheme="minorHAnsi" w:hAnsiTheme="minorHAnsi" w:cstheme="minorHAnsi"/>
+                <w:sz w:val="26"/>
+                <w:szCs w:val="26"/>
+                <w:lang w:val="en-US"/>
+              </w:rPr>
+            </w:pPr>
+            <w:r>
+              <w:rPr>
+                <w:rFonts w:asciiTheme="minorHAnsi" w:hAnsiTheme="minorHAnsi" w:cstheme="minorHAnsi"/>
+                <w:sz w:val="26"/>
+                <w:szCs w:val="26"/>
+                <w:lang w:val="en-US"/>
+              </w:rPr>
+              <w:t xml:space="preserve">The g(x) function, which estimate the distance </w:t>
+            </w:r>
+            <w:r>
+              <w:rPr>
+                <w:rFonts w:asciiTheme="minorHAnsi" w:hAnsiTheme="minorHAnsi" w:cstheme="minorHAnsi"/>
+                <w:sz w:val="26"/>
+                <w:szCs w:val="26"/>
+                <w:lang w:val="en-US"/>
+              </w:rPr>
+              <w:t>travelled by agent so far from start to Node.</w:t>
+            </w:r>
+          </w:p>
+        </w:tc>
+        <w:tc>
+          <w:tcPr>
+            <w:tcW w:w="1985" w:type="dxa"/>
+          </w:tcPr>
+          <w:p>
+            <w:pPr>
+              <w:rPr>
+                <w:rFonts w:asciiTheme="minorHAnsi" w:hAnsiTheme="minorHAnsi" w:cstheme="minorHAnsi"/>
+                <w:sz w:val="26"/>
+                <w:szCs w:val="26"/>
+                <w:lang w:val="en-US"/>
+              </w:rPr>
+            </w:pPr>
+            <w:proofErr w:type="spellStart"/>
+            <w:r>
+              <w:rPr>
+                <w:rFonts w:asciiTheme="minorHAnsi" w:hAnsiTheme="minorHAnsi" w:cstheme="minorHAnsi"/>
+                <w:sz w:val="26"/>
+                <w:szCs w:val="26"/>
+                <w:lang w:val="en-US"/>
+              </w:rPr>
+              <w:t>U</w:t>
+            </w:r>
+            <w:r>
+              <w:rPr>
+                <w:rFonts w:asciiTheme="minorHAnsi" w:hAnsiTheme="minorHAnsi" w:cstheme="minorHAnsi"/>
+                <w:sz w:val="26"/>
+                <w:szCs w:val="26"/>
+                <w:lang w:val="en-US"/>
+              </w:rPr>
+              <w:t>int</w:t>
+            </w:r>
+            <w:proofErr w:type="spellEnd"/>
+          </w:p>
+        </w:tc>
+      </w:tr>
+      <w:tr>
+        <w:tc>
+          <w:tcPr>
+            <w:tcW w:w="4314" w:type="dxa"/>
+          </w:tcPr>
+          <w:p>
+            <w:pPr>
+              <w:rPr>
+                <w:rFonts w:asciiTheme="minorHAnsi" w:hAnsiTheme="minorHAnsi" w:cstheme="minorHAnsi"/>
+                <w:sz w:val="26"/>
+                <w:szCs w:val="26"/>
+                <w:lang w:val="en-US"/>
+              </w:rPr>
+            </w:pPr>
+            <w:proofErr w:type="spellStart"/>
+            <w:r>
+              <w:rPr>
+                <w:rFonts w:asciiTheme="minorHAnsi" w:hAnsiTheme="minorHAnsi" w:cstheme="minorHAnsi"/>
+                <w:sz w:val="26"/>
+                <w:szCs w:val="26"/>
+                <w:lang w:val="en-US"/>
+              </w:rPr>
+              <w:t>f</w:t>
+            </w:r>
+            <w:r>
+              <w:rPr>
+                <w:rFonts w:asciiTheme="minorHAnsi" w:hAnsiTheme="minorHAnsi" w:cstheme="minorHAnsi"/>
+                <w:sz w:val="26"/>
+                <w:szCs w:val="26"/>
+                <w:lang w:val="en-US"/>
+              </w:rPr>
+              <w:t>_score</w:t>
+            </w:r>
+            <w:proofErr w:type="spellEnd"/>
+          </w:p>
+        </w:tc>
+        <w:tc>
+          <w:tcPr>
+            <w:tcW w:w="5321" w:type="dxa"/>
+          </w:tcPr>
+          <w:p>
+            <w:pPr>
+              <w:rPr>
+                <w:rFonts w:asciiTheme="minorHAnsi" w:hAnsiTheme="minorHAnsi" w:cstheme="minorHAnsi"/>
+                <w:sz w:val="26"/>
+                <w:szCs w:val="26"/>
+                <w:lang w:val="en-US"/>
+              </w:rPr>
+            </w:pPr>
+            <w:r>
+              <w:rPr>
+                <w:rFonts w:asciiTheme="minorHAnsi" w:hAnsiTheme="minorHAnsi" w:cstheme="minorHAnsi"/>
+                <w:sz w:val="26"/>
+                <w:szCs w:val="26"/>
+                <w:lang w:val="en-US"/>
+              </w:rPr>
+              <w:t xml:space="preserve">The f(x) = g(x) + heuristic distance (Manhattan Distance Heuristic), meaning the estimation of distance from start to goal. Implemented in hash table &lt;Node, </w:t>
+            </w:r>
+            <w:proofErr w:type="spellStart"/>
+            <w:r>
+              <w:rPr>
+                <w:rFonts w:asciiTheme="minorHAnsi" w:hAnsiTheme="minorHAnsi" w:cstheme="minorHAnsi"/>
+                <w:sz w:val="26"/>
+                <w:szCs w:val="26"/>
+                <w:lang w:val="en-US"/>
+              </w:rPr>
+              <w:t>f_score</w:t>
+            </w:r>
+            <w:proofErr w:type="spellEnd"/>
+            <w:r>
+              <w:rPr>
+                <w:rFonts w:asciiTheme="minorHAnsi" w:hAnsiTheme="minorHAnsi" w:cstheme="minorHAnsi"/>
+                <w:sz w:val="26"/>
+                <w:szCs w:val="26"/>
+                <w:lang w:val="en-US"/>
+              </w:rPr>
+              <w:t>&gt;</w:t>
+            </w:r>
+          </w:p>
+        </w:tc>
+        <w:tc>
+          <w:tcPr>
+            <w:tcW w:w="1985" w:type="dxa"/>
+          </w:tcPr>
+          <w:p>
+            <w:pPr>
+              <w:rPr>
+                <w:rFonts w:asciiTheme="minorHAnsi" w:hAnsiTheme="minorHAnsi" w:cstheme="minorHAnsi"/>
+                <w:sz w:val="26"/>
+                <w:szCs w:val="26"/>
+                <w:lang w:val="en-US"/>
+              </w:rPr>
+            </w:pPr>
+            <w:proofErr w:type="spellStart"/>
+            <w:r>
+              <w:rPr>
+                <w:rFonts w:asciiTheme="minorHAnsi" w:hAnsiTheme="minorHAnsi" w:cstheme="minorHAnsi"/>
+                <w:sz w:val="26"/>
+                <w:szCs w:val="26"/>
+                <w:lang w:val="en-US"/>
+              </w:rPr>
+              <w:t>U</w:t>
+            </w:r>
+            <w:r>
+              <w:rPr>
+                <w:rFonts w:asciiTheme="minorHAnsi" w:hAnsiTheme="minorHAnsi" w:cstheme="minorHAnsi"/>
+                <w:sz w:val="26"/>
+                <w:szCs w:val="26"/>
+                <w:lang w:val="en-US"/>
+              </w:rPr>
+              <w:t>int</w:t>
+            </w:r>
+            <w:proofErr w:type="spellEnd"/>
+          </w:p>
+        </w:tc>
+      </w:tr>
+      <w:tr>
+        <w:tc>
+          <w:tcPr>
+            <w:tcW w:w="4314" w:type="dxa"/>
+          </w:tcPr>
+          <w:p>
+            <w:pPr>
+              <w:rPr>
+                <w:rFonts w:asciiTheme="minorHAnsi" w:hAnsiTheme="minorHAnsi" w:cstheme="minorHAnsi"/>
+                <w:sz w:val="26"/>
+                <w:szCs w:val="26"/>
+                <w:lang w:val="en-US"/>
+              </w:rPr>
+            </w:pPr>
+            <w:proofErr w:type="spellStart"/>
+            <w:r>
+              <w:rPr>
+                <w:rFonts w:asciiTheme="minorHAnsi" w:hAnsiTheme="minorHAnsi" w:cstheme="minorHAnsi"/>
+                <w:sz w:val="26"/>
+                <w:szCs w:val="26"/>
+                <w:lang w:val="en-US"/>
+              </w:rPr>
+              <w:t>c</w:t>
+            </w:r>
+            <w:r>
+              <w:rPr>
+                <w:rFonts w:asciiTheme="minorHAnsi" w:hAnsiTheme="minorHAnsi" w:cstheme="minorHAnsi"/>
+                <w:sz w:val="26"/>
+                <w:szCs w:val="26"/>
+                <w:lang w:val="en-US"/>
+              </w:rPr>
+              <w:t>losed_set</w:t>
+            </w:r>
+            <w:proofErr w:type="spellEnd"/>
+          </w:p>
+        </w:tc>
+        <w:tc>
+          <w:tcPr>
+            <w:tcW w:w="5321" w:type="dxa"/>
+          </w:tcPr>
+          <w:p>
+            <w:pPr>
+              <w:rPr>
+                <w:rFonts w:asciiTheme="minorHAnsi" w:hAnsiTheme="minorHAnsi" w:cstheme="minorHAnsi"/>
+                <w:sz w:val="26"/>
+                <w:szCs w:val="26"/>
+                <w:lang w:val="en-US"/>
+              </w:rPr>
+            </w:pPr>
+            <w:r>
+              <w:rPr>
+                <w:rFonts w:asciiTheme="minorHAnsi" w:hAnsiTheme="minorHAnsi" w:cstheme="minorHAnsi"/>
+                <w:sz w:val="26"/>
+                <w:szCs w:val="26"/>
+                <w:lang w:val="en-US"/>
+              </w:rPr>
+              <w:t xml:space="preserve">Explored points (Nodes), meaning its parent, </w:t>
+            </w:r>
+            <w:proofErr w:type="spellStart"/>
+            <w:r>
+              <w:rPr>
+                <w:rFonts w:asciiTheme="minorHAnsi" w:hAnsiTheme="minorHAnsi" w:cstheme="minorHAnsi"/>
+                <w:sz w:val="26"/>
+                <w:szCs w:val="26"/>
+                <w:lang w:val="en-US"/>
+              </w:rPr>
+              <w:t>g_score</w:t>
+            </w:r>
+            <w:proofErr w:type="spellEnd"/>
+            <w:r>
+              <w:rPr>
+                <w:rFonts w:asciiTheme="minorHAnsi" w:hAnsiTheme="minorHAnsi" w:cstheme="minorHAnsi"/>
+                <w:sz w:val="26"/>
+                <w:szCs w:val="26"/>
+                <w:lang w:val="en-US"/>
+              </w:rPr>
+              <w:t xml:space="preserve">, </w:t>
+            </w:r>
+            <w:proofErr w:type="spellStart"/>
+            <w:r>
+              <w:rPr>
+                <w:rFonts w:asciiTheme="minorHAnsi" w:hAnsiTheme="minorHAnsi" w:cstheme="minorHAnsi"/>
+                <w:sz w:val="26"/>
+                <w:szCs w:val="26"/>
+                <w:lang w:val="en-US"/>
+              </w:rPr>
+              <w:t>f_score</w:t>
+            </w:r>
+            <w:proofErr w:type="spellEnd"/>
+            <w:r>
+              <w:rPr>
+                <w:rFonts w:asciiTheme="minorHAnsi" w:hAnsiTheme="minorHAnsi" w:cstheme="minorHAnsi"/>
+                <w:sz w:val="26"/>
+                <w:szCs w:val="26"/>
+                <w:lang w:val="en-US"/>
+              </w:rPr>
+              <w:t xml:space="preserve"> is calculated</w:t>
+            </w:r>
+          </w:p>
+        </w:tc>
+        <w:tc>
+          <w:tcPr>
+            <w:tcW w:w="1985" w:type="dxa"/>
+          </w:tcPr>
+          <w:p>
+            <w:pPr>
+              <w:rPr>
+                <w:rFonts w:asciiTheme="minorHAnsi" w:hAnsiTheme="minorHAnsi" w:cstheme="minorHAnsi"/>
+                <w:sz w:val="26"/>
+                <w:szCs w:val="26"/>
+                <w:lang w:val="en-US"/>
+              </w:rPr>
+            </w:pPr>
+            <w:proofErr w:type="spellStart"/>
+            <w:r>
+              <w:rPr>
+                <w:rFonts w:asciiTheme="minorHAnsi" w:hAnsiTheme="minorHAnsi" w:cstheme="minorHAnsi"/>
+                <w:sz w:val="26"/>
+                <w:szCs w:val="26"/>
+                <w:lang w:val="en-US"/>
+              </w:rPr>
+              <w:t>Unordered_map</w:t>
+            </w:r>
+            <w:proofErr w:type="spellEnd"/>
+          </w:p>
+        </w:tc>
+      </w:tr>
+      <w:tr>
+        <w:tc>
+          <w:tcPr>
+            <w:tcW w:w="4314" w:type="dxa"/>
+          </w:tcPr>
+          <w:p>
+            <w:pPr>
+              <w:rPr>
+                <w:rFonts w:asciiTheme="minorHAnsi" w:hAnsiTheme="minorHAnsi" w:cstheme="minorHAnsi"/>
+                <w:sz w:val="26"/>
+                <w:szCs w:val="26"/>
+                <w:lang w:val="en-US"/>
+              </w:rPr>
+            </w:pPr>
+            <w:proofErr w:type="spellStart"/>
+            <w:r>
+              <w:rPr>
+                <w:rFonts w:asciiTheme="minorHAnsi" w:hAnsiTheme="minorHAnsi" w:cstheme="minorHAnsi"/>
+                <w:sz w:val="26"/>
+                <w:szCs w:val="26"/>
+                <w:lang w:val="en-US"/>
+              </w:rPr>
+              <w:t>open_set</w:t>
+            </w:r>
+            <w:proofErr w:type="spellEnd"/>
+          </w:p>
+        </w:tc>
+        <w:tc>
+          <w:tcPr>
+            <w:tcW w:w="5321" w:type="dxa"/>
+          </w:tcPr>
+          <w:p>
+            <w:pPr>
+              <w:rPr>
+                <w:rFonts w:asciiTheme="minorHAnsi" w:hAnsiTheme="minorHAnsi" w:cstheme="minorHAnsi"/>
+                <w:sz w:val="26"/>
+                <w:szCs w:val="26"/>
+                <w:lang w:val="en-US"/>
+              </w:rPr>
+            </w:pPr>
+            <w:r>
+              <w:rPr>
+                <w:rFonts w:asciiTheme="minorHAnsi" w:hAnsiTheme="minorHAnsi" w:cstheme="minorHAnsi"/>
+                <w:sz w:val="26"/>
+                <w:szCs w:val="26"/>
+                <w:lang w:val="en-US"/>
+              </w:rPr>
+              <w:t>The set of points (Nodes) newly found, but unexplored.</w:t>
+            </w:r>
+          </w:p>
+        </w:tc>
+        <w:tc>
+          <w:tcPr>
+            <w:tcW w:w="1985" w:type="dxa"/>
+          </w:tcPr>
+          <w:p>
+            <w:pPr>
+              <w:rPr>
+                <w:rFonts w:asciiTheme="minorHAnsi" w:hAnsiTheme="minorHAnsi" w:cstheme="minorHAnsi"/>
+                <w:sz w:val="26"/>
+                <w:szCs w:val="26"/>
+                <w:lang w:val="en-US"/>
+              </w:rPr>
+            </w:pPr>
+            <w:proofErr w:type="spellStart"/>
+            <w:r>
+              <w:rPr>
+                <w:rFonts w:asciiTheme="minorHAnsi" w:hAnsiTheme="minorHAnsi" w:cstheme="minorHAnsi"/>
+                <w:sz w:val="26"/>
+                <w:szCs w:val="26"/>
+                <w:lang w:val="en-US"/>
+              </w:rPr>
+              <w:t>Prior_queue</w:t>
+            </w:r>
+            <w:proofErr w:type="spellEnd"/>
+          </w:p>
+        </w:tc>
+      </w:tr>
+      <w:tr>
+        <w:tc>
+          <w:tcPr>
+            <w:tcW w:w="4314" w:type="dxa"/>
+          </w:tcPr>
+          <w:p>
+            <w:pPr>
+              <w:rPr>
+                <w:rFonts w:asciiTheme="minorHAnsi" w:hAnsiTheme="minorHAnsi" w:cstheme="minorHAnsi"/>
+                <w:sz w:val="26"/>
+                <w:szCs w:val="26"/>
+                <w:lang w:val="en-US"/>
+              </w:rPr>
+            </w:pPr>
+            <w:proofErr w:type="spellStart"/>
+            <w:r>
+              <w:rPr>
+                <w:rFonts w:asciiTheme="minorHAnsi" w:hAnsiTheme="minorHAnsi" w:cstheme="minorHAnsi"/>
+                <w:sz w:val="26"/>
+                <w:szCs w:val="26"/>
+                <w:lang w:val="en-US"/>
+              </w:rPr>
+              <w:t>came_from</w:t>
+            </w:r>
+            <w:proofErr w:type="spellEnd"/>
+          </w:p>
+        </w:tc>
+        <w:tc>
+          <w:tcPr>
+            <w:tcW w:w="5321" w:type="dxa"/>
+          </w:tcPr>
+          <w:p>
+            <w:pPr>
+              <w:rPr>
+                <w:rFonts w:asciiTheme="minorHAnsi" w:hAnsiTheme="minorHAnsi" w:cstheme="minorHAnsi"/>
+                <w:sz w:val="26"/>
+                <w:szCs w:val="26"/>
+                <w:lang w:val="en-US"/>
+              </w:rPr>
+            </w:pPr>
+            <w:r>
+              <w:rPr>
+                <w:rFonts w:asciiTheme="minorHAnsi" w:hAnsiTheme="minorHAnsi" w:cstheme="minorHAnsi"/>
+                <w:sz w:val="26"/>
+                <w:szCs w:val="26"/>
+                <w:lang w:val="en-US"/>
+              </w:rPr>
+              <w:t>A hash table &lt;child, parent&gt; indicates that child node came from parent node.</w:t>
+            </w:r>
+          </w:p>
+        </w:tc>
+        <w:tc>
+          <w:tcPr>
+            <w:tcW w:w="1985" w:type="dxa"/>
+          </w:tcPr>
+          <w:p>
+            <w:pPr>
+              <w:rPr>
+                <w:rFonts w:asciiTheme="minorHAnsi" w:hAnsiTheme="minorHAnsi" w:cstheme="minorHAnsi"/>
+                <w:sz w:val="26"/>
+                <w:szCs w:val="26"/>
+                <w:lang w:val="en-US"/>
+              </w:rPr>
+            </w:pPr>
+            <w:proofErr w:type="spellStart"/>
+            <w:r>
+              <w:rPr>
+                <w:rFonts w:asciiTheme="minorHAnsi" w:hAnsiTheme="minorHAnsi" w:cstheme="minorHAnsi"/>
+                <w:sz w:val="26"/>
+                <w:szCs w:val="26"/>
+                <w:lang w:val="en-US"/>
+              </w:rPr>
+              <w:t>Unordered_map</w:t>
+            </w:r>
+            <w:proofErr w:type="spellEnd"/>
+          </w:p>
+        </w:tc>
+      </w:tr>
+      <w:tr>
+        <w:tc>
+          <w:tcPr>
+            <w:tcW w:w="4314" w:type="dxa"/>
+          </w:tcPr>
+          <w:p>
+            <w:pPr>
+              <w:rPr>
+                <w:rFonts w:asciiTheme="minorHAnsi" w:hAnsiTheme="minorHAnsi" w:cstheme="minorHAnsi"/>
+                <w:sz w:val="26"/>
+                <w:szCs w:val="26"/>
+                <w:lang w:val="en-US"/>
+              </w:rPr>
+            </w:pPr>
+            <w:proofErr w:type="spellStart"/>
+            <w:r>
+              <w:rPr>
+                <w:rFonts w:asciiTheme="minorHAnsi" w:hAnsiTheme="minorHAnsi" w:cstheme="minorHAnsi"/>
+                <w:sz w:val="26"/>
+                <w:szCs w:val="26"/>
+                <w:lang w:val="en-US"/>
+              </w:rPr>
+              <w:t>space_map</w:t>
+            </w:r>
+            <w:proofErr w:type="spellEnd"/>
+          </w:p>
+        </w:tc>
+        <w:tc>
+          <w:tcPr>
+            <w:tcW w:w="5321" w:type="dxa"/>
+          </w:tcPr>
+          <w:p>
+            <w:pPr>
+              <w:rPr>
+                <w:rFonts w:asciiTheme="minorHAnsi" w:hAnsiTheme="minorHAnsi" w:cstheme="minorHAnsi"/>
+                <w:sz w:val="26"/>
+                <w:szCs w:val="26"/>
+                <w:lang w:val="en-US"/>
+              </w:rPr>
+            </w:pPr>
+            <w:r>
+              <w:rPr>
+                <w:rFonts w:asciiTheme="minorHAnsi" w:hAnsiTheme="minorHAnsi" w:cstheme="minorHAnsi"/>
+                <w:sz w:val="26"/>
+                <w:szCs w:val="26"/>
+                <w:lang w:val="en-US"/>
+              </w:rPr>
+              <w:t>A two – dimensional grid map consists X and Y coordinates.</w:t>
+            </w:r>
+          </w:p>
+        </w:tc>
+        <w:tc>
+          <w:tcPr>
+            <w:tcW w:w="1985" w:type="dxa"/>
+          </w:tcPr>
+          <w:p>
+            <w:pPr>
+              <w:rPr>
+                <w:rFonts w:asciiTheme="minorHAnsi" w:hAnsiTheme="minorHAnsi" w:cstheme="minorHAnsi"/>
+                <w:sz w:val="26"/>
+                <w:szCs w:val="26"/>
+                <w:lang w:val="en-US"/>
+              </w:rPr>
+            </w:pPr>
+            <w:proofErr w:type="spellStart"/>
+            <w:r>
+              <w:rPr>
+                <w:rFonts w:asciiTheme="minorHAnsi" w:hAnsiTheme="minorHAnsi" w:cstheme="minorHAnsi"/>
+                <w:sz w:val="26"/>
+                <w:szCs w:val="26"/>
+                <w:lang w:val="en-US"/>
+              </w:rPr>
+              <w:t>Unordered_map</w:t>
+            </w:r>
+            <w:proofErr w:type="spellEnd"/>
+          </w:p>
+        </w:tc>
+      </w:tr>
+      <w:tr>
+        <w:tc>
+          <w:tcPr>
+            <w:tcW w:w="4314" w:type="dxa"/>
+          </w:tcPr>
+          <w:p>
+            <w:pPr>
+              <w:rPr>
+                <w:rFonts w:asciiTheme="minorHAnsi" w:hAnsiTheme="minorHAnsi" w:cstheme="minorHAnsi"/>
+                <w:sz w:val="26"/>
+                <w:szCs w:val="26"/>
+                <w:lang w:val="en-US"/>
+              </w:rPr>
+            </w:pPr>
+            <w:r>
+              <w:rPr>
+                <w:rFonts w:asciiTheme="minorHAnsi" w:hAnsiTheme="minorHAnsi" w:cstheme="minorHAnsi"/>
+                <w:sz w:val="26"/>
+                <w:szCs w:val="26"/>
+                <w:lang w:val="en-US"/>
+              </w:rPr>
+              <w:t>name</w:t>
+            </w:r>
+          </w:p>
+        </w:tc>
+        <w:tc>
+          <w:tcPr>
+            <w:tcW w:w="5321" w:type="dxa"/>
+          </w:tcPr>
+          <w:p>
+            <w:pPr>
+              <w:rPr>
+                <w:rFonts w:asciiTheme="minorHAnsi" w:hAnsiTheme="minorHAnsi" w:cstheme="minorHAnsi"/>
+                <w:sz w:val="26"/>
+                <w:szCs w:val="26"/>
+                <w:lang w:val="en-US"/>
+              </w:rPr>
+            </w:pPr>
+            <w:r>
+              <w:rPr>
+                <w:rFonts w:asciiTheme="minorHAnsi" w:hAnsiTheme="minorHAnsi" w:cstheme="minorHAnsi"/>
+                <w:sz w:val="26"/>
+                <w:szCs w:val="26"/>
+                <w:lang w:val="en-US"/>
+              </w:rPr>
+              <w:t xml:space="preserve">The name, namely number – string </w:t>
+            </w:r>
+          </w:p>
+        </w:tc>
+        <w:tc>
+          <w:tcPr>
+            <w:tcW w:w="1985" w:type="dxa"/>
+          </w:tcPr>
+          <w:p>
+            <w:pPr>
+              <w:rPr>
+                <w:rFonts w:asciiTheme="minorHAnsi" w:hAnsiTheme="minorHAnsi" w:cstheme="minorHAnsi"/>
+                <w:sz w:val="26"/>
+                <w:szCs w:val="26"/>
+                <w:lang w:val="en-US"/>
+              </w:rPr>
+            </w:pPr>
+            <w:r>
+              <w:rPr>
+                <w:rFonts w:asciiTheme="minorHAnsi" w:hAnsiTheme="minorHAnsi" w:cstheme="minorHAnsi"/>
+                <w:sz w:val="26"/>
+                <w:szCs w:val="26"/>
+                <w:lang w:val="en-US"/>
+              </w:rPr>
+              <w:t>String (</w:t>
+            </w:r>
+            <w:r>
+              <w:rPr>
+                <w:rFonts w:asciiTheme="minorHAnsi" w:hAnsiTheme="minorHAnsi" w:cstheme="minorHAnsi"/>
+                <w:sz w:val="26"/>
+                <w:szCs w:val="26"/>
+                <w:lang w:val="en-US"/>
+              </w:rPr>
+              <w:t>function</w:t>
+            </w:r>
+            <w:r>
+              <w:rPr>
+                <w:rFonts w:asciiTheme="minorHAnsi" w:hAnsiTheme="minorHAnsi" w:cstheme="minorHAnsi"/>
+                <w:sz w:val="26"/>
+                <w:szCs w:val="26"/>
+                <w:lang w:val="en-US"/>
+              </w:rPr>
+              <w:t>)</w:t>
+            </w:r>
+          </w:p>
+        </w:tc>
+      </w:tr>
+      <w:tr>
+        <w:tc>
+          <w:tcPr>
+            <w:tcW w:w="4314" w:type="dxa"/>
+          </w:tcPr>
+          <w:p>
+            <w:pPr>
+              <w:rPr>
+                <w:rFonts w:asciiTheme="minorHAnsi" w:hAnsiTheme="minorHAnsi" w:cstheme="minorHAnsi"/>
+                <w:sz w:val="26"/>
+                <w:szCs w:val="26"/>
+                <w:lang w:val="en-US"/>
+              </w:rPr>
+            </w:pPr>
+            <w:proofErr w:type="spellStart"/>
+            <w:r>
+              <w:rPr>
+                <w:rFonts w:asciiTheme="minorHAnsi" w:hAnsiTheme="minorHAnsi" w:cstheme="minorHAnsi"/>
+                <w:sz w:val="26"/>
+                <w:szCs w:val="26"/>
+                <w:lang w:val="en-US"/>
+              </w:rPr>
+              <w:t>get_name</w:t>
+            </w:r>
+            <w:proofErr w:type="spellEnd"/>
+            <w:r>
+              <w:rPr>
+                <w:rFonts w:asciiTheme="minorHAnsi" w:hAnsiTheme="minorHAnsi" w:cstheme="minorHAnsi"/>
+                <w:sz w:val="26"/>
+                <w:szCs w:val="26"/>
+                <w:lang w:val="en-US"/>
+              </w:rPr>
+              <w:t xml:space="preserve"> </w:t>
+            </w:r>
+          </w:p>
+        </w:tc>
+        <w:tc>
+          <w:tcPr>
+            <w:tcW w:w="5321" w:type="dxa"/>
+          </w:tcPr>
+          <w:p>
+            <w:pPr>
+              <w:rPr>
+                <w:rFonts w:asciiTheme="minorHAnsi" w:hAnsiTheme="minorHAnsi" w:cstheme="minorHAnsi"/>
+                <w:sz w:val="26"/>
+                <w:szCs w:val="26"/>
+                <w:lang w:val="en-US"/>
+              </w:rPr>
+            </w:pPr>
+            <w:r>
+              <w:rPr>
+                <w:rFonts w:asciiTheme="minorHAnsi" w:hAnsiTheme="minorHAnsi" w:cstheme="minorHAnsi"/>
+                <w:sz w:val="26"/>
+                <w:szCs w:val="26"/>
+                <w:lang w:val="en-US"/>
+              </w:rPr>
+              <w:t>Returns the name of an Agent</w:t>
+            </w:r>
+          </w:p>
+        </w:tc>
+        <w:tc>
+          <w:tcPr>
+            <w:tcW w:w="1985" w:type="dxa"/>
+          </w:tcPr>
+          <w:p>
+            <w:pPr>
+              <w:rPr>
+                <w:rFonts w:asciiTheme="minorHAnsi" w:hAnsiTheme="minorHAnsi" w:cstheme="minorHAnsi"/>
+                <w:sz w:val="26"/>
+                <w:szCs w:val="26"/>
+                <w:lang w:val="en-US"/>
+              </w:rPr>
+            </w:pPr>
+            <w:r>
+              <w:rPr>
+                <w:rFonts w:asciiTheme="minorHAnsi" w:hAnsiTheme="minorHAnsi" w:cstheme="minorHAnsi"/>
+                <w:sz w:val="26"/>
+                <w:szCs w:val="26"/>
+                <w:lang w:val="en-US"/>
+              </w:rPr>
+              <w:t>String (</w:t>
+            </w:r>
+            <w:r>
+              <w:rPr>
+                <w:rFonts w:asciiTheme="minorHAnsi" w:hAnsiTheme="minorHAnsi" w:cstheme="minorHAnsi"/>
+                <w:sz w:val="26"/>
+                <w:szCs w:val="26"/>
+                <w:lang w:val="en-US"/>
+              </w:rPr>
+              <w:t>function</w:t>
+            </w:r>
+            <w:r>
+              <w:rPr>
+                <w:rFonts w:asciiTheme="minorHAnsi" w:hAnsiTheme="minorHAnsi" w:cstheme="minorHAnsi"/>
+                <w:sz w:val="26"/>
+                <w:szCs w:val="26"/>
+                <w:lang w:val="en-US"/>
+              </w:rPr>
+              <w:t>)</w:t>
+            </w:r>
+          </w:p>
+        </w:tc>
+      </w:tr>
+      <w:tr>
+        <w:tc>
+          <w:tcPr>
+            <w:tcW w:w="4314" w:type="dxa"/>
+          </w:tcPr>
+          <w:p>
+            <w:pPr>
+              <w:rPr>
+                <w:rFonts w:asciiTheme="minorHAnsi" w:hAnsiTheme="minorHAnsi" w:cstheme="minorHAnsi"/>
+                <w:sz w:val="26"/>
+                <w:szCs w:val="26"/>
+                <w:lang w:val="en-US"/>
+              </w:rPr>
+            </w:pPr>
+            <w:proofErr w:type="spellStart"/>
+            <w:r>
+              <w:rPr>
+                <w:rFonts w:asciiTheme="minorHAnsi" w:hAnsiTheme="minorHAnsi" w:cstheme="minorHAnsi"/>
+                <w:sz w:val="26"/>
+                <w:szCs w:val="26"/>
+                <w:lang w:val="en-US"/>
+              </w:rPr>
+              <w:t>set_start</w:t>
+            </w:r>
+            <w:proofErr w:type="spellEnd"/>
+          </w:p>
+        </w:tc>
+        <w:tc>
+          <w:tcPr>
+            <w:tcW w:w="5321" w:type="dxa"/>
+          </w:tcPr>
+          <w:p>
+            <w:pPr>
+              <w:rPr>
+                <w:rFonts w:asciiTheme="minorHAnsi" w:hAnsiTheme="minorHAnsi" w:cstheme="minorHAnsi"/>
+                <w:sz w:val="26"/>
+                <w:szCs w:val="26"/>
+                <w:lang w:val="en-US"/>
+              </w:rPr>
+            </w:pPr>
+            <w:r>
+              <w:rPr>
+                <w:rFonts w:asciiTheme="minorHAnsi" w:hAnsiTheme="minorHAnsi" w:cstheme="minorHAnsi"/>
+                <w:sz w:val="26"/>
+                <w:szCs w:val="26"/>
+                <w:lang w:val="en-US"/>
+              </w:rPr>
+              <w:t>Set starting position</w:t>
+            </w:r>
+          </w:p>
+        </w:tc>
+        <w:tc>
+          <w:tcPr>
+            <w:tcW w:w="1985" w:type="dxa"/>
+          </w:tcPr>
+          <w:p>
+            <w:pPr>
+              <w:rPr>
+                <w:rFonts w:asciiTheme="minorHAnsi" w:hAnsiTheme="minorHAnsi" w:cstheme="minorHAnsi"/>
+                <w:sz w:val="26"/>
+                <w:szCs w:val="26"/>
+                <w:lang w:val="en-US"/>
+              </w:rPr>
+            </w:pPr>
+            <w:r>
+              <w:rPr>
+                <w:rFonts w:asciiTheme="minorHAnsi" w:hAnsiTheme="minorHAnsi" w:cstheme="minorHAnsi"/>
+                <w:sz w:val="26"/>
+                <w:szCs w:val="26"/>
+                <w:lang w:val="en-US"/>
+              </w:rPr>
+              <w:t>Void (f</w:t>
+            </w:r>
+            <w:r>
+              <w:rPr>
+                <w:rFonts w:asciiTheme="minorHAnsi" w:hAnsiTheme="minorHAnsi" w:cstheme="minorHAnsi"/>
+                <w:sz w:val="26"/>
+                <w:szCs w:val="26"/>
+                <w:lang w:val="en-US"/>
+              </w:rPr>
+              <w:t>u</w:t>
+            </w:r>
+            <w:r>
+              <w:rPr>
+                <w:rFonts w:asciiTheme="minorHAnsi" w:hAnsiTheme="minorHAnsi" w:cstheme="minorHAnsi"/>
+                <w:sz w:val="26"/>
+                <w:szCs w:val="26"/>
+                <w:lang w:val="en-US"/>
+              </w:rPr>
+              <w:t>nction)</w:t>
+            </w:r>
+          </w:p>
+        </w:tc>
+      </w:tr>
+      <w:tr>
+        <w:tc>
+          <w:tcPr>
+            <w:tcW w:w="4314" w:type="dxa"/>
+          </w:tcPr>
+          <w:p>
+            <w:pPr>
+              <w:rPr>
+                <w:rFonts w:asciiTheme="minorHAnsi" w:hAnsiTheme="minorHAnsi" w:cstheme="minorHAnsi"/>
+                <w:sz w:val="26"/>
+                <w:szCs w:val="26"/>
+                <w:lang w:val="en-US"/>
+              </w:rPr>
+            </w:pPr>
+            <w:proofErr w:type="spellStart"/>
+            <w:r>
+              <w:rPr>
+                <w:rFonts w:asciiTheme="minorHAnsi" w:hAnsiTheme="minorHAnsi" w:cstheme="minorHAnsi"/>
+                <w:sz w:val="26"/>
+                <w:szCs w:val="26"/>
+                <w:lang w:val="en-US"/>
+              </w:rPr>
+              <w:t>get_start</w:t>
+            </w:r>
+            <w:proofErr w:type="spellEnd"/>
+          </w:p>
+        </w:tc>
+        <w:tc>
+          <w:tcPr>
+            <w:tcW w:w="5321" w:type="dxa"/>
+          </w:tcPr>
+          <w:p>
+            <w:pPr>
+              <w:rPr>
+                <w:rFonts w:asciiTheme="minorHAnsi" w:hAnsiTheme="minorHAnsi" w:cstheme="minorHAnsi"/>
+                <w:sz w:val="26"/>
+                <w:szCs w:val="26"/>
+                <w:lang w:val="en-US"/>
+              </w:rPr>
+            </w:pPr>
+            <w:r>
+              <w:rPr>
+                <w:rFonts w:asciiTheme="minorHAnsi" w:hAnsiTheme="minorHAnsi" w:cstheme="minorHAnsi"/>
+                <w:sz w:val="26"/>
+                <w:szCs w:val="26"/>
+                <w:lang w:val="en-US"/>
+              </w:rPr>
+              <w:t>Returns starting position</w:t>
+            </w:r>
+          </w:p>
+        </w:tc>
+        <w:tc>
+          <w:tcPr>
+            <w:tcW w:w="1985" w:type="dxa"/>
+          </w:tcPr>
+          <w:p>
+            <w:pPr>
+              <w:rPr>
+                <w:rFonts w:asciiTheme="minorHAnsi" w:hAnsiTheme="minorHAnsi" w:cstheme="minorHAnsi"/>
+                <w:sz w:val="26"/>
+                <w:szCs w:val="26"/>
+                <w:lang w:val="en-US"/>
+              </w:rPr>
+            </w:pPr>
+            <w:r>
+              <w:rPr>
+                <w:rFonts w:asciiTheme="minorHAnsi" w:hAnsiTheme="minorHAnsi" w:cstheme="minorHAnsi"/>
+                <w:sz w:val="26"/>
+                <w:szCs w:val="26"/>
+                <w:lang w:val="en-US"/>
+              </w:rPr>
+              <w:t>Node (function)</w:t>
+            </w:r>
+          </w:p>
+        </w:tc>
+      </w:tr>
+      <w:tr>
+        <w:tc>
+          <w:tcPr>
+            <w:tcW w:w="4314" w:type="dxa"/>
+          </w:tcPr>
+          <w:p>
+            <w:pPr>
+              <w:rPr>
+                <w:rFonts w:asciiTheme="minorHAnsi" w:hAnsiTheme="minorHAnsi" w:cstheme="minorHAnsi"/>
+                <w:sz w:val="26"/>
+                <w:szCs w:val="26"/>
+                <w:lang w:val="en-US"/>
+              </w:rPr>
+            </w:pPr>
+            <w:proofErr w:type="spellStart"/>
+            <w:r>
+              <w:rPr>
+                <w:rFonts w:asciiTheme="minorHAnsi" w:hAnsiTheme="minorHAnsi" w:cstheme="minorHAnsi"/>
+                <w:sz w:val="26"/>
+                <w:szCs w:val="26"/>
+                <w:lang w:val="en-US"/>
+              </w:rPr>
+              <w:t>set_goal</w:t>
+            </w:r>
+            <w:proofErr w:type="spellEnd"/>
+          </w:p>
+        </w:tc>
+        <w:tc>
+          <w:tcPr>
+            <w:tcW w:w="5321" w:type="dxa"/>
+          </w:tcPr>
+          <w:p>
+            <w:pPr>
+              <w:rPr>
+                <w:rFonts w:asciiTheme="minorHAnsi" w:hAnsiTheme="minorHAnsi" w:cstheme="minorHAnsi"/>
+                <w:sz w:val="26"/>
+                <w:szCs w:val="26"/>
+                <w:lang w:val="en-US"/>
+              </w:rPr>
+            </w:pPr>
+            <w:r>
+              <w:rPr>
+                <w:rFonts w:asciiTheme="minorHAnsi" w:hAnsiTheme="minorHAnsi" w:cstheme="minorHAnsi"/>
+                <w:sz w:val="26"/>
+                <w:szCs w:val="26"/>
+                <w:lang w:val="en-US"/>
+              </w:rPr>
+              <w:t>Set goal position</w:t>
+            </w:r>
+          </w:p>
+        </w:tc>
+        <w:tc>
+          <w:tcPr>
+            <w:tcW w:w="1985" w:type="dxa"/>
+          </w:tcPr>
+          <w:p>
+            <w:pPr>
+              <w:rPr>
+                <w:rFonts w:asciiTheme="minorHAnsi" w:hAnsiTheme="minorHAnsi" w:cstheme="minorHAnsi"/>
+                <w:sz w:val="26"/>
+                <w:szCs w:val="26"/>
+                <w:lang w:val="en-US"/>
+              </w:rPr>
+            </w:pPr>
+            <w:r>
+              <w:rPr>
+                <w:rFonts w:asciiTheme="minorHAnsi" w:hAnsiTheme="minorHAnsi" w:cstheme="minorHAnsi"/>
+                <w:sz w:val="26"/>
+                <w:szCs w:val="26"/>
+                <w:lang w:val="en-US"/>
+              </w:rPr>
+              <w:t>Void (function)</w:t>
+            </w:r>
+          </w:p>
+        </w:tc>
+      </w:tr>
+      <w:tr>
+        <w:tc>
+          <w:tcPr>
+            <w:tcW w:w="4314" w:type="dxa"/>
+          </w:tcPr>
+          <w:p>
+            <w:pPr>
+              <w:rPr>
+                <w:rFonts w:asciiTheme="minorHAnsi" w:hAnsiTheme="minorHAnsi" w:cstheme="minorHAnsi"/>
+                <w:sz w:val="26"/>
+                <w:szCs w:val="26"/>
+                <w:lang w:val="en-US"/>
+              </w:rPr>
+            </w:pPr>
+            <w:proofErr w:type="spellStart"/>
+            <w:r>
+              <w:rPr>
+                <w:rFonts w:asciiTheme="minorHAnsi" w:hAnsiTheme="minorHAnsi" w:cstheme="minorHAnsi"/>
+                <w:sz w:val="26"/>
+                <w:szCs w:val="26"/>
+                <w:lang w:val="en-US"/>
+              </w:rPr>
+              <w:t>get_goal</w:t>
+            </w:r>
+            <w:proofErr w:type="spellEnd"/>
+          </w:p>
+        </w:tc>
+        <w:tc>
+          <w:tcPr>
+            <w:tcW w:w="5321" w:type="dxa"/>
+          </w:tcPr>
+          <w:p>
+            <w:pPr>
+              <w:rPr>
+                <w:rFonts w:asciiTheme="minorHAnsi" w:hAnsiTheme="minorHAnsi" w:cstheme="minorHAnsi"/>
+                <w:sz w:val="26"/>
+                <w:szCs w:val="26"/>
+                <w:lang w:val="en-US"/>
+              </w:rPr>
+            </w:pPr>
+            <w:r>
+              <w:rPr>
+                <w:rFonts w:asciiTheme="minorHAnsi" w:hAnsiTheme="minorHAnsi" w:cstheme="minorHAnsi"/>
+                <w:sz w:val="26"/>
+                <w:szCs w:val="26"/>
+                <w:lang w:val="en-US"/>
+              </w:rPr>
+              <w:t>Returns goal position</w:t>
+            </w:r>
+          </w:p>
+        </w:tc>
+        <w:tc>
+          <w:tcPr>
+            <w:tcW w:w="1985" w:type="dxa"/>
+          </w:tcPr>
+          <w:p>
+            <w:pPr>
+              <w:rPr>
+                <w:rFonts w:asciiTheme="minorHAnsi" w:hAnsiTheme="minorHAnsi" w:cstheme="minorHAnsi"/>
+                <w:sz w:val="26"/>
+                <w:szCs w:val="26"/>
+                <w:lang w:val="en-US"/>
+              </w:rPr>
+            </w:pPr>
+            <w:r>
+              <w:rPr>
+                <w:rFonts w:asciiTheme="minorHAnsi" w:hAnsiTheme="minorHAnsi" w:cstheme="minorHAnsi"/>
+                <w:sz w:val="26"/>
+                <w:szCs w:val="26"/>
+                <w:lang w:val="en-US"/>
+              </w:rPr>
+              <w:t>Node (function)</w:t>
+            </w:r>
+          </w:p>
+        </w:tc>
+      </w:tr>
+      <w:tr>
+        <w:tc>
+          <w:tcPr>
+            <w:tcW w:w="4314" w:type="dxa"/>
+          </w:tcPr>
+          <w:p>
+            <w:pPr>
+              <w:rPr>
+                <w:rFonts w:asciiTheme="minorHAnsi" w:hAnsiTheme="minorHAnsi" w:cstheme="minorHAnsi"/>
+                <w:sz w:val="26"/>
+                <w:szCs w:val="26"/>
+                <w:lang w:val="en-US"/>
+              </w:rPr>
+            </w:pPr>
+            <w:proofErr w:type="spellStart"/>
+            <w:r>
+              <w:rPr>
+                <w:rFonts w:asciiTheme="minorHAnsi" w:hAnsiTheme="minorHAnsi" w:cstheme="minorHAnsi"/>
+                <w:sz w:val="26"/>
+                <w:szCs w:val="26"/>
+                <w:lang w:val="en-US"/>
+              </w:rPr>
+              <w:t>set_whole_path</w:t>
+            </w:r>
+            <w:proofErr w:type="spellEnd"/>
+          </w:p>
+        </w:tc>
+        <w:tc>
+          <w:tcPr>
+            <w:tcW w:w="5321" w:type="dxa"/>
+          </w:tcPr>
+          <w:p>
+            <w:pPr>
+              <w:rPr>
+                <w:rFonts w:asciiTheme="minorHAnsi" w:hAnsiTheme="minorHAnsi" w:cstheme="minorHAnsi"/>
+                <w:sz w:val="26"/>
+                <w:szCs w:val="26"/>
+                <w:lang w:val="en-US"/>
+              </w:rPr>
+            </w:pPr>
+            <w:r>
+              <w:rPr>
+                <w:rFonts w:asciiTheme="minorHAnsi" w:hAnsiTheme="minorHAnsi" w:cstheme="minorHAnsi"/>
+                <w:sz w:val="26"/>
+                <w:szCs w:val="26"/>
+                <w:lang w:val="en-US"/>
+              </w:rPr>
+              <w:t>Using A* Search to set complete</w:t>
+            </w:r>
+          </w:p>
+        </w:tc>
+        <w:tc>
+          <w:tcPr>
+            <w:tcW w:w="1985" w:type="dxa"/>
+          </w:tcPr>
+          <w:p>
+            <w:pPr>
+              <w:rPr>
+                <w:rFonts w:asciiTheme="minorHAnsi" w:hAnsiTheme="minorHAnsi" w:cstheme="minorHAnsi"/>
+                <w:sz w:val="26"/>
+                <w:szCs w:val="26"/>
+                <w:lang w:val="en-US"/>
+              </w:rPr>
+            </w:pPr>
+            <w:r>
+              <w:rPr>
+                <w:rFonts w:asciiTheme="minorHAnsi" w:hAnsiTheme="minorHAnsi" w:cstheme="minorHAnsi"/>
+                <w:sz w:val="26"/>
+                <w:szCs w:val="26"/>
+                <w:lang w:val="en-US"/>
+              </w:rPr>
+              <w:t>Void (function)</w:t>
+            </w:r>
+          </w:p>
+        </w:tc>
+      </w:tr>
+      <w:tr>
+        <w:tc>
+          <w:tcPr>
+            <w:tcW w:w="4314" w:type="dxa"/>
+          </w:tcPr>
+          <w:p>
+            <w:pPr>
+              <w:rPr>
+                <w:rFonts w:asciiTheme="minorHAnsi" w:hAnsiTheme="minorHAnsi" w:cstheme="minorHAnsi"/>
+                <w:sz w:val="26"/>
+                <w:szCs w:val="26"/>
+                <w:lang w:val="en-US"/>
+              </w:rPr>
+            </w:pPr>
+            <w:proofErr w:type="spellStart"/>
+            <w:r>
+              <w:rPr>
+                <w:rFonts w:asciiTheme="minorHAnsi" w:hAnsiTheme="minorHAnsi" w:cstheme="minorHAnsi"/>
+                <w:sz w:val="26"/>
+                <w:szCs w:val="26"/>
+                <w:lang w:val="en-US"/>
+              </w:rPr>
+              <w:t>get_path</w:t>
+            </w:r>
+            <w:proofErr w:type="spellEnd"/>
+          </w:p>
+        </w:tc>
+        <w:tc>
+          <w:tcPr>
+            <w:tcW w:w="5321" w:type="dxa"/>
+          </w:tcPr>
+          <w:p>
+            <w:pPr>
+              <w:rPr>
+                <w:rFonts w:asciiTheme="minorHAnsi" w:hAnsiTheme="minorHAnsi" w:cstheme="minorHAnsi"/>
+                <w:sz w:val="26"/>
+                <w:szCs w:val="26"/>
+                <w:lang w:val="en-US"/>
+              </w:rPr>
+            </w:pPr>
+            <w:r>
+              <w:rPr>
+                <w:rFonts w:asciiTheme="minorHAnsi" w:hAnsiTheme="minorHAnsi" w:cstheme="minorHAnsi"/>
+                <w:sz w:val="26"/>
+                <w:szCs w:val="26"/>
+                <w:lang w:val="en-US"/>
+              </w:rPr>
+              <w:t>Get agent path</w:t>
+            </w:r>
+          </w:p>
+        </w:tc>
+        <w:tc>
+          <w:tcPr>
+            <w:tcW w:w="1985" w:type="dxa"/>
+          </w:tcPr>
+          <w:p>
+            <w:pPr>
+              <w:rPr>
+                <w:rFonts w:asciiTheme="minorHAnsi" w:hAnsiTheme="minorHAnsi" w:cstheme="minorHAnsi"/>
+                <w:sz w:val="26"/>
+                <w:szCs w:val="26"/>
+                <w:lang w:val="en-US"/>
+              </w:rPr>
+            </w:pPr>
+            <w:r>
+              <w:rPr>
+                <w:rFonts w:asciiTheme="minorHAnsi" w:hAnsiTheme="minorHAnsi" w:cstheme="minorHAnsi"/>
+                <w:sz w:val="26"/>
+                <w:szCs w:val="26"/>
+                <w:lang w:val="en-US"/>
+              </w:rPr>
+              <w:t>Void (function)</w:t>
+            </w:r>
+          </w:p>
+        </w:tc>
+      </w:tr>
+      <w:tr>
+        <w:tc>
+          <w:tcPr>
+            <w:tcW w:w="4314" w:type="dxa"/>
+          </w:tcPr>
+          <w:p>
+            <w:pPr>
+              <w:rPr>
+                <w:rFonts w:asciiTheme="minorHAnsi" w:hAnsiTheme="minorHAnsi" w:cstheme="minorHAnsi"/>
+                <w:sz w:val="26"/>
+                <w:szCs w:val="26"/>
+                <w:lang w:val="en-US"/>
+              </w:rPr>
+            </w:pPr>
+            <w:proofErr w:type="spellStart"/>
+            <w:r>
+              <w:rPr>
+                <w:rFonts w:asciiTheme="minorHAnsi" w:hAnsiTheme="minorHAnsi" w:cstheme="minorHAnsi"/>
+                <w:sz w:val="26"/>
+                <w:szCs w:val="26"/>
+                <w:lang w:val="en-US"/>
+              </w:rPr>
+              <w:t>set_portion_path</w:t>
+            </w:r>
+            <w:proofErr w:type="spellEnd"/>
+          </w:p>
+        </w:tc>
+        <w:tc>
+          <w:tcPr>
+            <w:tcW w:w="5321" w:type="dxa"/>
+          </w:tcPr>
+          <w:p>
+            <w:pPr>
+              <w:rPr>
+                <w:rFonts w:asciiTheme="minorHAnsi" w:hAnsiTheme="minorHAnsi" w:cstheme="minorHAnsi"/>
+                <w:sz w:val="26"/>
+                <w:szCs w:val="26"/>
+                <w:lang w:val="en-US"/>
+              </w:rPr>
+            </w:pPr>
+            <w:r>
+              <w:rPr>
+                <w:rFonts w:asciiTheme="minorHAnsi" w:hAnsiTheme="minorHAnsi" w:cstheme="minorHAnsi"/>
+                <w:sz w:val="26"/>
+                <w:szCs w:val="26"/>
+                <w:lang w:val="en-US"/>
+              </w:rPr>
+              <w:t>Set agent portion path, i.e. each agent walks n steps in turn, where n is the window size.</w:t>
+            </w:r>
+          </w:p>
+        </w:tc>
+        <w:tc>
+          <w:tcPr>
+            <w:tcW w:w="1985" w:type="dxa"/>
+          </w:tcPr>
+          <w:p>
+            <w:pPr>
+              <w:rPr>
+                <w:rFonts w:asciiTheme="minorHAnsi" w:hAnsiTheme="minorHAnsi" w:cstheme="minorHAnsi"/>
+                <w:sz w:val="26"/>
+                <w:szCs w:val="26"/>
+                <w:lang w:val="en-US"/>
+              </w:rPr>
+            </w:pPr>
+            <w:r>
+              <w:rPr>
+                <w:rFonts w:asciiTheme="minorHAnsi" w:hAnsiTheme="minorHAnsi" w:cstheme="minorHAnsi"/>
+                <w:sz w:val="26"/>
+                <w:szCs w:val="26"/>
+                <w:lang w:val="en-US"/>
+              </w:rPr>
+              <w:t>Void (function)</w:t>
+            </w:r>
+          </w:p>
+        </w:tc>
+      </w:tr>
+      <w:tr>
+        <w:tc>
+          <w:tcPr>
+            <w:tcW w:w="4314" w:type="dxa"/>
+          </w:tcPr>
+          <w:p>
+            <w:pPr>
+              <w:rPr>
+                <w:rFonts w:asciiTheme="minorHAnsi" w:hAnsiTheme="minorHAnsi" w:cstheme="minorHAnsi"/>
+                <w:sz w:val="26"/>
+                <w:szCs w:val="26"/>
+                <w:lang w:val="en-US"/>
+              </w:rPr>
+            </w:pPr>
+            <w:proofErr w:type="spellStart"/>
+            <w:r>
+              <w:rPr>
+                <w:rFonts w:asciiTheme="minorHAnsi" w:hAnsiTheme="minorHAnsi" w:cstheme="minorHAnsi"/>
+                <w:sz w:val="26"/>
+                <w:szCs w:val="26"/>
+                <w:lang w:val="en-US"/>
+              </w:rPr>
+              <w:t>get</w:t>
+            </w:r>
+            <w:r>
+              <w:rPr>
+                <w:rFonts w:asciiTheme="minorHAnsi" w:hAnsiTheme="minorHAnsi" w:cstheme="minorHAnsi"/>
+                <w:sz w:val="26"/>
+                <w:szCs w:val="26"/>
+                <w:lang w:val="en-US"/>
+              </w:rPr>
+              <w:t>_portion_path</w:t>
+            </w:r>
+            <w:proofErr w:type="spellEnd"/>
+          </w:p>
+        </w:tc>
+        <w:tc>
+          <w:tcPr>
+            <w:tcW w:w="5321" w:type="dxa"/>
+          </w:tcPr>
+          <w:p>
+            <w:pPr>
+              <w:rPr>
+                <w:rFonts w:asciiTheme="minorHAnsi" w:hAnsiTheme="minorHAnsi" w:cstheme="minorHAnsi"/>
+                <w:sz w:val="26"/>
+                <w:szCs w:val="26"/>
+                <w:lang w:val="en-US"/>
+              </w:rPr>
+            </w:pPr>
+            <w:r>
+              <w:rPr>
+                <w:rFonts w:asciiTheme="minorHAnsi" w:hAnsiTheme="minorHAnsi" w:cstheme="minorHAnsi"/>
+                <w:sz w:val="26"/>
+                <w:szCs w:val="26"/>
+                <w:lang w:val="en-US"/>
+              </w:rPr>
+              <w:t>Get agent portion path</w:t>
+            </w:r>
+          </w:p>
+        </w:tc>
+        <w:tc>
+          <w:tcPr>
+            <w:tcW w:w="1985" w:type="dxa"/>
+          </w:tcPr>
+          <w:p>
+            <w:pPr>
+              <w:rPr>
+                <w:rFonts w:asciiTheme="minorHAnsi" w:hAnsiTheme="minorHAnsi" w:cstheme="minorHAnsi"/>
+                <w:sz w:val="26"/>
+                <w:szCs w:val="26"/>
+                <w:lang w:val="en-US"/>
+              </w:rPr>
+            </w:pPr>
+            <w:r>
+              <w:rPr>
+                <w:rFonts w:asciiTheme="minorHAnsi" w:hAnsiTheme="minorHAnsi" w:cstheme="minorHAnsi"/>
+                <w:sz w:val="26"/>
+                <w:szCs w:val="26"/>
+                <w:lang w:val="en-US"/>
+              </w:rPr>
+              <w:t>Void (function)</w:t>
+            </w:r>
+          </w:p>
+        </w:tc>
+      </w:tr>
+      <w:tr>
+        <w:tc>
+          <w:tcPr>
+            <w:tcW w:w="4314" w:type="dxa"/>
+          </w:tcPr>
+          <w:p>
+            <w:pPr>
+              <w:rPr>
+                <w:rFonts w:asciiTheme="minorHAnsi" w:hAnsiTheme="minorHAnsi" w:cstheme="minorHAnsi"/>
+                <w:sz w:val="26"/>
+                <w:szCs w:val="26"/>
+                <w:lang w:val="en-US"/>
+              </w:rPr>
+            </w:pPr>
+            <w:proofErr w:type="spellStart"/>
+            <w:r>
+              <w:rPr>
+                <w:rFonts w:asciiTheme="minorHAnsi" w:hAnsiTheme="minorHAnsi" w:cstheme="minorHAnsi"/>
+                <w:sz w:val="26"/>
+                <w:szCs w:val="26"/>
+                <w:lang w:val="en-US"/>
+              </w:rPr>
+              <w:t>set_current_node</w:t>
+            </w:r>
+            <w:proofErr w:type="spellEnd"/>
+          </w:p>
+        </w:tc>
+        <w:tc>
+          <w:tcPr>
+            <w:tcW w:w="5321" w:type="dxa"/>
+          </w:tcPr>
+          <w:p>
+            <w:pPr>
+              <w:rPr>
+                <w:rFonts w:asciiTheme="minorHAnsi" w:hAnsiTheme="minorHAnsi" w:cstheme="minorHAnsi"/>
+                <w:sz w:val="26"/>
+                <w:szCs w:val="26"/>
+                <w:lang w:val="en-US"/>
+              </w:rPr>
+            </w:pPr>
+            <w:r>
+              <w:rPr>
+                <w:rFonts w:asciiTheme="minorHAnsi" w:hAnsiTheme="minorHAnsi" w:cstheme="minorHAnsi"/>
+                <w:sz w:val="26"/>
+                <w:szCs w:val="26"/>
+                <w:lang w:val="en-US"/>
+              </w:rPr>
+              <w:t>Set agent current position</w:t>
+            </w:r>
+          </w:p>
+        </w:tc>
+        <w:tc>
+          <w:tcPr>
+            <w:tcW w:w="1985" w:type="dxa"/>
+          </w:tcPr>
+          <w:p>
+            <w:pPr>
+              <w:rPr>
+                <w:rFonts w:asciiTheme="minorHAnsi" w:hAnsiTheme="minorHAnsi" w:cstheme="minorHAnsi"/>
+                <w:sz w:val="26"/>
+                <w:szCs w:val="26"/>
+                <w:lang w:val="en-US"/>
+              </w:rPr>
+            </w:pPr>
+            <w:r>
+              <w:rPr>
+                <w:rFonts w:asciiTheme="minorHAnsi" w:hAnsiTheme="minorHAnsi" w:cstheme="minorHAnsi"/>
+                <w:sz w:val="26"/>
+                <w:szCs w:val="26"/>
+                <w:lang w:val="en-US"/>
+              </w:rPr>
+              <w:t>Void (function)</w:t>
+            </w:r>
+          </w:p>
+        </w:tc>
+      </w:tr>
+      <w:tr>
+        <w:tc>
+          <w:tcPr>
+            <w:tcW w:w="4314" w:type="dxa"/>
+          </w:tcPr>
+          <w:p>
+            <w:pPr>
+              <w:rPr>
+                <w:rFonts w:asciiTheme="minorHAnsi" w:hAnsiTheme="minorHAnsi" w:cstheme="minorHAnsi"/>
+                <w:sz w:val="26"/>
+                <w:szCs w:val="26"/>
+                <w:lang w:val="en-US"/>
+              </w:rPr>
+            </w:pPr>
+            <w:proofErr w:type="spellStart"/>
+            <w:r>
+              <w:rPr>
+                <w:rFonts w:asciiTheme="minorHAnsi" w:hAnsiTheme="minorHAnsi" w:cstheme="minorHAnsi"/>
+                <w:sz w:val="26"/>
+                <w:szCs w:val="26"/>
+                <w:lang w:val="en-US"/>
+              </w:rPr>
+              <w:t>get</w:t>
+            </w:r>
+            <w:r>
+              <w:rPr>
+                <w:rFonts w:asciiTheme="minorHAnsi" w:hAnsiTheme="minorHAnsi" w:cstheme="minorHAnsi"/>
+                <w:sz w:val="26"/>
+                <w:szCs w:val="26"/>
+                <w:lang w:val="en-US"/>
+              </w:rPr>
+              <w:t>_current_node</w:t>
+            </w:r>
+            <w:proofErr w:type="spellEnd"/>
+          </w:p>
+        </w:tc>
+        <w:tc>
+          <w:tcPr>
+            <w:tcW w:w="5321" w:type="dxa"/>
+          </w:tcPr>
+          <w:p>
+            <w:pPr>
+              <w:rPr>
+                <w:rFonts w:asciiTheme="minorHAnsi" w:hAnsiTheme="minorHAnsi" w:cstheme="minorHAnsi"/>
+                <w:sz w:val="26"/>
+                <w:szCs w:val="26"/>
+                <w:lang w:val="en-US"/>
+              </w:rPr>
+            </w:pPr>
+            <w:r>
+              <w:rPr>
+                <w:rFonts w:asciiTheme="minorHAnsi" w:hAnsiTheme="minorHAnsi" w:cstheme="minorHAnsi"/>
+                <w:sz w:val="26"/>
+                <w:szCs w:val="26"/>
+                <w:lang w:val="en-US"/>
+              </w:rPr>
+              <w:t>G</w:t>
+            </w:r>
+            <w:r>
+              <w:rPr>
+                <w:rFonts w:asciiTheme="minorHAnsi" w:hAnsiTheme="minorHAnsi" w:cstheme="minorHAnsi"/>
+                <w:sz w:val="26"/>
+                <w:szCs w:val="26"/>
+                <w:lang w:val="en-US"/>
+              </w:rPr>
+              <w:t>et agent current position</w:t>
+            </w:r>
+          </w:p>
+        </w:tc>
+        <w:tc>
+          <w:tcPr>
+            <w:tcW w:w="1985" w:type="dxa"/>
+          </w:tcPr>
+          <w:p>
+            <w:pPr>
+              <w:rPr>
+                <w:rFonts w:asciiTheme="minorHAnsi" w:hAnsiTheme="minorHAnsi" w:cstheme="minorHAnsi"/>
+                <w:sz w:val="26"/>
+                <w:szCs w:val="26"/>
+                <w:lang w:val="en-US"/>
+              </w:rPr>
+            </w:pPr>
+            <w:r>
+              <w:rPr>
+                <w:rFonts w:asciiTheme="minorHAnsi" w:hAnsiTheme="minorHAnsi" w:cstheme="minorHAnsi"/>
+                <w:sz w:val="26"/>
+                <w:szCs w:val="26"/>
+                <w:lang w:val="en-US"/>
+              </w:rPr>
+              <w:t>Node (function)</w:t>
+            </w:r>
+          </w:p>
+        </w:tc>
+      </w:tr>
+      <w:tr>
+        <w:tc>
+          <w:tcPr>
+            <w:tcW w:w="4314" w:type="dxa"/>
+          </w:tcPr>
+          <w:p>
+            <w:pPr>
+              <w:rPr>
+                <w:rFonts w:asciiTheme="minorHAnsi" w:hAnsiTheme="minorHAnsi" w:cstheme="minorHAnsi"/>
+                <w:sz w:val="26"/>
+                <w:szCs w:val="26"/>
+                <w:lang w:val="en-US"/>
+              </w:rPr>
+            </w:pPr>
+            <w:proofErr w:type="spellStart"/>
+            <w:r>
+              <w:rPr>
+                <w:rFonts w:asciiTheme="minorHAnsi" w:hAnsiTheme="minorHAnsi" w:cstheme="minorHAnsi"/>
+                <w:sz w:val="26"/>
+                <w:szCs w:val="26"/>
+                <w:lang w:val="en-US"/>
+              </w:rPr>
+              <w:t>set_prev_node</w:t>
+            </w:r>
+            <w:proofErr w:type="spellEnd"/>
+          </w:p>
+        </w:tc>
+        <w:tc>
+          <w:tcPr>
+            <w:tcW w:w="5321" w:type="dxa"/>
+          </w:tcPr>
+          <w:p>
+            <w:pPr>
+              <w:rPr>
+                <w:rFonts w:asciiTheme="minorHAnsi" w:hAnsiTheme="minorHAnsi" w:cstheme="minorHAnsi"/>
+                <w:sz w:val="26"/>
+                <w:szCs w:val="26"/>
+                <w:lang w:val="en-US"/>
+              </w:rPr>
+            </w:pPr>
+            <w:r>
+              <w:rPr>
+                <w:rFonts w:asciiTheme="minorHAnsi" w:hAnsiTheme="minorHAnsi" w:cstheme="minorHAnsi"/>
+                <w:sz w:val="26"/>
+                <w:szCs w:val="26"/>
+                <w:lang w:val="en-US"/>
+              </w:rPr>
+              <w:t>Set</w:t>
+            </w:r>
+            <w:r>
+              <w:rPr>
+                <w:rFonts w:asciiTheme="minorHAnsi" w:hAnsiTheme="minorHAnsi" w:cstheme="minorHAnsi"/>
+                <w:sz w:val="26"/>
+                <w:szCs w:val="26"/>
+                <w:lang w:val="en-US"/>
+              </w:rPr>
+              <w:t xml:space="preserve"> </w:t>
+            </w:r>
+            <w:r>
+              <w:rPr>
+                <w:rFonts w:asciiTheme="minorHAnsi" w:hAnsiTheme="minorHAnsi" w:cstheme="minorHAnsi"/>
+                <w:sz w:val="26"/>
+                <w:szCs w:val="26"/>
+                <w:lang w:val="en-US"/>
+              </w:rPr>
+              <w:t>agent</w:t>
+            </w:r>
+            <w:r>
+              <w:rPr>
+                <w:rFonts w:asciiTheme="minorHAnsi" w:hAnsiTheme="minorHAnsi" w:cstheme="minorHAnsi"/>
+                <w:sz w:val="26"/>
+                <w:szCs w:val="26"/>
+                <w:lang w:val="en-US"/>
+              </w:rPr>
+              <w:t xml:space="preserve"> previous</w:t>
+            </w:r>
+            <w:r>
+              <w:rPr>
+                <w:rFonts w:asciiTheme="minorHAnsi" w:hAnsiTheme="minorHAnsi" w:cstheme="minorHAnsi"/>
+                <w:sz w:val="26"/>
+                <w:szCs w:val="26"/>
+                <w:lang w:val="en-US"/>
+              </w:rPr>
+              <w:t xml:space="preserve"> position</w:t>
+            </w:r>
+          </w:p>
+        </w:tc>
+        <w:tc>
+          <w:tcPr>
+            <w:tcW w:w="1985" w:type="dxa"/>
+          </w:tcPr>
+          <w:p>
+            <w:pPr>
+              <w:rPr>
+                <w:rFonts w:asciiTheme="minorHAnsi" w:hAnsiTheme="minorHAnsi" w:cstheme="minorHAnsi"/>
+                <w:sz w:val="26"/>
+                <w:szCs w:val="26"/>
+              </w:rPr>
+            </w:pPr>
+            <w:r>
+              <w:rPr>
+                <w:rFonts w:asciiTheme="minorHAnsi" w:hAnsiTheme="minorHAnsi" w:cstheme="minorHAnsi"/>
+                <w:sz w:val="26"/>
+                <w:szCs w:val="26"/>
+                <w:lang w:val="en-US"/>
+              </w:rPr>
+              <w:t>Void (function)</w:t>
+            </w:r>
+          </w:p>
+        </w:tc>
+      </w:tr>
+      <w:tr>
+        <w:tc>
+          <w:tcPr>
+            <w:tcW w:w="4314" w:type="dxa"/>
+          </w:tcPr>
+          <w:p>
+            <w:pPr>
+              <w:rPr>
+                <w:rFonts w:asciiTheme="minorHAnsi" w:hAnsiTheme="minorHAnsi" w:cstheme="minorHAnsi"/>
+                <w:sz w:val="26"/>
+                <w:szCs w:val="26"/>
+                <w:lang w:val="en-US"/>
+              </w:rPr>
+            </w:pPr>
+            <w:proofErr w:type="spellStart"/>
+            <w:r>
+              <w:rPr>
+                <w:rFonts w:asciiTheme="minorHAnsi" w:hAnsiTheme="minorHAnsi" w:cstheme="minorHAnsi"/>
+                <w:sz w:val="26"/>
+                <w:szCs w:val="26"/>
+                <w:lang w:val="en-US"/>
+              </w:rPr>
+              <w:t>get_prev_node</w:t>
+            </w:r>
+            <w:proofErr w:type="spellEnd"/>
+          </w:p>
+        </w:tc>
+        <w:tc>
+          <w:tcPr>
+            <w:tcW w:w="5321" w:type="dxa"/>
+          </w:tcPr>
+          <w:p>
+            <w:pPr>
+              <w:rPr>
+                <w:rFonts w:asciiTheme="minorHAnsi" w:hAnsiTheme="minorHAnsi" w:cstheme="minorHAnsi"/>
+                <w:sz w:val="26"/>
+                <w:szCs w:val="26"/>
+                <w:lang w:val="en-US"/>
+              </w:rPr>
+            </w:pPr>
+            <w:r>
+              <w:rPr>
+                <w:rFonts w:asciiTheme="minorHAnsi" w:hAnsiTheme="minorHAnsi" w:cstheme="minorHAnsi"/>
+                <w:sz w:val="26"/>
+                <w:szCs w:val="26"/>
+                <w:lang w:val="en-US"/>
+              </w:rPr>
+              <w:t xml:space="preserve">Get </w:t>
+            </w:r>
+            <w:r>
+              <w:rPr>
+                <w:rFonts w:asciiTheme="minorHAnsi" w:hAnsiTheme="minorHAnsi" w:cstheme="minorHAnsi"/>
+                <w:sz w:val="26"/>
+                <w:szCs w:val="26"/>
+                <w:lang w:val="en-US"/>
+              </w:rPr>
+              <w:t>agent</w:t>
+            </w:r>
+            <w:r>
+              <w:rPr>
+                <w:rFonts w:asciiTheme="minorHAnsi" w:hAnsiTheme="minorHAnsi" w:cstheme="minorHAnsi"/>
+                <w:sz w:val="26"/>
+                <w:szCs w:val="26"/>
+                <w:lang w:val="en-US"/>
+              </w:rPr>
+              <w:t xml:space="preserve"> previous position</w:t>
+            </w:r>
+          </w:p>
+        </w:tc>
+        <w:tc>
+          <w:tcPr>
+            <w:tcW w:w="1985" w:type="dxa"/>
+          </w:tcPr>
+          <w:p>
+            <w:pPr>
+              <w:rPr>
+                <w:rFonts w:asciiTheme="minorHAnsi" w:hAnsiTheme="minorHAnsi" w:cstheme="minorHAnsi"/>
+                <w:sz w:val="26"/>
+                <w:szCs w:val="26"/>
+                <w:lang w:val="en-US"/>
+              </w:rPr>
+            </w:pPr>
+            <w:r>
+              <w:rPr>
+                <w:rFonts w:asciiTheme="minorHAnsi" w:hAnsiTheme="minorHAnsi" w:cstheme="minorHAnsi"/>
+                <w:sz w:val="26"/>
+                <w:szCs w:val="26"/>
+                <w:lang w:val="en-US"/>
+              </w:rPr>
+              <w:t>Node (function)</w:t>
+            </w:r>
+          </w:p>
+        </w:tc>
+      </w:tr>
+      <w:tr>
+        <w:tc>
+          <w:tcPr>
+            <w:tcW w:w="4314" w:type="dxa"/>
+          </w:tcPr>
+          <w:p>
+            <w:pPr>
+              <w:rPr>
+                <w:rFonts w:asciiTheme="minorHAnsi" w:hAnsiTheme="minorHAnsi" w:cstheme="minorHAnsi"/>
+                <w:sz w:val="26"/>
+                <w:szCs w:val="26"/>
+                <w:lang w:val="en-US"/>
+              </w:rPr>
+            </w:pPr>
+            <w:proofErr w:type="spellStart"/>
+            <w:r>
+              <w:rPr>
+                <w:rFonts w:asciiTheme="minorHAnsi" w:hAnsiTheme="minorHAnsi" w:cstheme="minorHAnsi"/>
+                <w:sz w:val="26"/>
+                <w:szCs w:val="26"/>
+                <w:lang w:val="en-US"/>
+              </w:rPr>
+              <w:t>get_next_node</w:t>
+            </w:r>
+            <w:proofErr w:type="spellEnd"/>
+          </w:p>
+        </w:tc>
+        <w:tc>
+          <w:tcPr>
+            <w:tcW w:w="5321" w:type="dxa"/>
+          </w:tcPr>
+          <w:p>
+            <w:pPr>
+              <w:rPr>
+                <w:rFonts w:asciiTheme="minorHAnsi" w:hAnsiTheme="minorHAnsi" w:cstheme="minorHAnsi"/>
+                <w:sz w:val="26"/>
+                <w:szCs w:val="26"/>
+                <w:lang w:val="en-US"/>
+              </w:rPr>
+            </w:pPr>
+            <w:r>
+              <w:rPr>
+                <w:rFonts w:asciiTheme="minorHAnsi" w:hAnsiTheme="minorHAnsi" w:cstheme="minorHAnsi"/>
+                <w:sz w:val="26"/>
+                <w:szCs w:val="26"/>
+                <w:lang w:val="en-US"/>
+              </w:rPr>
+              <w:t>Get agent next position, return false if agent is at end of window</w:t>
+            </w:r>
+          </w:p>
+        </w:tc>
+        <w:tc>
+          <w:tcPr>
+            <w:tcW w:w="1985" w:type="dxa"/>
+          </w:tcPr>
+          <w:p>
+            <w:pPr>
+              <w:rPr>
+                <w:rFonts w:asciiTheme="minorHAnsi" w:hAnsiTheme="minorHAnsi" w:cstheme="minorHAnsi"/>
+                <w:sz w:val="26"/>
+                <w:szCs w:val="26"/>
+                <w:lang w:val="en-US"/>
+              </w:rPr>
+            </w:pPr>
+            <w:r>
+              <w:rPr>
+                <w:rFonts w:asciiTheme="minorHAnsi" w:hAnsiTheme="minorHAnsi" w:cstheme="minorHAnsi"/>
+                <w:sz w:val="26"/>
+                <w:szCs w:val="26"/>
+                <w:lang w:val="en-US"/>
+              </w:rPr>
+              <w:t>Bool</w:t>
+            </w:r>
+          </w:p>
+        </w:tc>
+      </w:tr>
+      <w:tr>
+        <w:tc>
+          <w:tcPr>
+            <w:tcW w:w="4314" w:type="dxa"/>
+          </w:tcPr>
+          <w:p>
+            <w:pPr>
+              <w:rPr>
+                <w:rFonts w:asciiTheme="minorHAnsi" w:hAnsiTheme="minorHAnsi" w:cstheme="minorHAnsi"/>
+                <w:sz w:val="26"/>
+                <w:szCs w:val="26"/>
+                <w:lang w:val="en-US"/>
+              </w:rPr>
+            </w:pPr>
+            <w:proofErr w:type="spellStart"/>
+            <w:r>
+              <w:rPr>
+                <w:rFonts w:asciiTheme="minorHAnsi" w:hAnsiTheme="minorHAnsi" w:cstheme="minorHAnsi"/>
+                <w:sz w:val="26"/>
+                <w:szCs w:val="26"/>
+                <w:lang w:val="en-US"/>
+              </w:rPr>
+              <w:t>print_path</w:t>
+            </w:r>
+            <w:proofErr w:type="spellEnd"/>
+          </w:p>
+        </w:tc>
+        <w:tc>
+          <w:tcPr>
+            <w:tcW w:w="5321" w:type="dxa"/>
+          </w:tcPr>
+          <w:p>
+            <w:pPr>
+              <w:rPr>
+                <w:rFonts w:asciiTheme="minorHAnsi" w:hAnsiTheme="minorHAnsi" w:cstheme="minorHAnsi"/>
+                <w:sz w:val="26"/>
+                <w:szCs w:val="26"/>
+                <w:lang w:val="en-US"/>
+              </w:rPr>
+            </w:pPr>
+            <w:r>
+              <w:rPr>
+                <w:rFonts w:asciiTheme="minorHAnsi" w:hAnsiTheme="minorHAnsi" w:cstheme="minorHAnsi"/>
+                <w:sz w:val="26"/>
+                <w:szCs w:val="26"/>
+                <w:lang w:val="en-US"/>
+              </w:rPr>
+              <w:t>Print agent’s whole path using basic A* Search</w:t>
+            </w:r>
+          </w:p>
+        </w:tc>
+        <w:tc>
+          <w:tcPr>
+            <w:tcW w:w="1985" w:type="dxa"/>
+          </w:tcPr>
+          <w:p>
+            <w:pPr>
+              <w:rPr>
+                <w:rFonts w:asciiTheme="minorHAnsi" w:hAnsiTheme="minorHAnsi" w:cstheme="minorHAnsi"/>
+                <w:sz w:val="26"/>
+                <w:szCs w:val="26"/>
+                <w:lang w:val="en-US"/>
+              </w:rPr>
+            </w:pPr>
+            <w:r>
+              <w:rPr>
+                <w:rFonts w:asciiTheme="minorHAnsi" w:hAnsiTheme="minorHAnsi" w:cstheme="minorHAnsi"/>
+                <w:sz w:val="26"/>
+                <w:szCs w:val="26"/>
+                <w:lang w:val="en-US"/>
+              </w:rPr>
+              <w:t>Void (function)</w:t>
+            </w:r>
+          </w:p>
+        </w:tc>
+      </w:tr>
+      <w:tr>
+        <w:tc>
+          <w:tcPr>
+            <w:tcW w:w="4314" w:type="dxa"/>
+          </w:tcPr>
+          <w:p>
+            <w:pPr>
+              <w:rPr>
+                <w:rFonts w:asciiTheme="minorHAnsi" w:hAnsiTheme="minorHAnsi" w:cstheme="minorHAnsi"/>
+                <w:sz w:val="26"/>
+                <w:szCs w:val="26"/>
+                <w:lang w:val="en-US"/>
+              </w:rPr>
+            </w:pPr>
+            <w:proofErr w:type="spellStart"/>
+            <w:r>
+              <w:rPr>
+                <w:rFonts w:asciiTheme="minorHAnsi" w:hAnsiTheme="minorHAnsi" w:cstheme="minorHAnsi"/>
+                <w:sz w:val="26"/>
+                <w:szCs w:val="26"/>
+                <w:lang w:val="en-US"/>
+              </w:rPr>
+              <w:t>get_path_length</w:t>
+            </w:r>
+            <w:proofErr w:type="spellEnd"/>
+          </w:p>
+        </w:tc>
+        <w:tc>
+          <w:tcPr>
+            <w:tcW w:w="5321" w:type="dxa"/>
+          </w:tcPr>
+          <w:p>
+            <w:pPr>
+              <w:rPr>
+                <w:rFonts w:asciiTheme="minorHAnsi" w:hAnsiTheme="minorHAnsi" w:cstheme="minorHAnsi"/>
+                <w:sz w:val="26"/>
+                <w:szCs w:val="26"/>
+                <w:lang w:val="en-US"/>
+              </w:rPr>
+            </w:pPr>
+            <w:r>
+              <w:rPr>
+                <w:rFonts w:asciiTheme="minorHAnsi" w:hAnsiTheme="minorHAnsi" w:cstheme="minorHAnsi"/>
+                <w:sz w:val="26"/>
+                <w:szCs w:val="26"/>
+                <w:lang w:val="en-US"/>
+              </w:rPr>
+              <w:t>Get agent path length</w:t>
+            </w:r>
+          </w:p>
+        </w:tc>
+        <w:tc>
+          <w:tcPr>
+            <w:tcW w:w="1985" w:type="dxa"/>
+          </w:tcPr>
+          <w:p>
+            <w:pPr>
+              <w:rPr>
+                <w:rFonts w:asciiTheme="minorHAnsi" w:hAnsiTheme="minorHAnsi" w:cstheme="minorHAnsi"/>
+                <w:b/>
+                <w:bCs/>
+                <w:sz w:val="26"/>
+                <w:szCs w:val="26"/>
+                <w:lang w:val="en-US"/>
+              </w:rPr>
+            </w:pPr>
+            <w:proofErr w:type="spellStart"/>
+            <w:r>
+              <w:rPr>
+                <w:rFonts w:asciiTheme="minorHAnsi" w:hAnsiTheme="minorHAnsi" w:cstheme="minorHAnsi"/>
+                <w:sz w:val="26"/>
+                <w:szCs w:val="26"/>
+                <w:lang w:val="en-US"/>
+              </w:rPr>
+              <w:t>Uint</w:t>
+            </w:r>
+            <w:proofErr w:type="spellEnd"/>
+            <w:r>
+              <w:rPr>
+                <w:rFonts w:asciiTheme="minorHAnsi" w:hAnsiTheme="minorHAnsi" w:cstheme="minorHAnsi"/>
+                <w:sz w:val="26"/>
+                <w:szCs w:val="26"/>
+                <w:lang w:val="en-US"/>
+              </w:rPr>
+              <w:t xml:space="preserve"> (function)</w:t>
+            </w:r>
+          </w:p>
+        </w:tc>
+      </w:tr>
+      <w:tr>
+        <w:tc>
+          <w:tcPr>
+            <w:tcW w:w="4314" w:type="dxa"/>
+          </w:tcPr>
+          <w:p>
+            <w:pPr>
+              <w:rPr>
+                <w:rFonts w:asciiTheme="minorHAnsi" w:hAnsiTheme="minorHAnsi" w:cstheme="minorHAnsi"/>
+                <w:sz w:val="26"/>
+                <w:szCs w:val="26"/>
+                <w:lang w:val="en-US"/>
+              </w:rPr>
+            </w:pPr>
+            <w:proofErr w:type="spellStart"/>
+            <w:r>
+              <w:rPr>
+                <w:rFonts w:asciiTheme="minorHAnsi" w:hAnsiTheme="minorHAnsi" w:cstheme="minorHAnsi"/>
+                <w:sz w:val="26"/>
+                <w:szCs w:val="26"/>
+                <w:lang w:val="en-US"/>
+              </w:rPr>
+              <w:t>insert_path_after_front</w:t>
+            </w:r>
+            <w:proofErr w:type="spellEnd"/>
+          </w:p>
+        </w:tc>
+        <w:tc>
+          <w:tcPr>
+            <w:tcW w:w="5321" w:type="dxa"/>
+          </w:tcPr>
+          <w:p>
+            <w:pPr>
+              <w:rPr>
+                <w:rFonts w:asciiTheme="minorHAnsi" w:hAnsiTheme="minorHAnsi" w:cstheme="minorHAnsi"/>
+                <w:sz w:val="26"/>
+                <w:szCs w:val="26"/>
+                <w:lang w:val="en-US"/>
+              </w:rPr>
+            </w:pPr>
+            <w:r>
+              <w:rPr>
+                <w:rFonts w:asciiTheme="minorHAnsi" w:hAnsiTheme="minorHAnsi" w:cstheme="minorHAnsi"/>
+                <w:sz w:val="26"/>
+                <w:szCs w:val="26"/>
+                <w:lang w:val="en-US"/>
+              </w:rPr>
+              <w:t xml:space="preserve">Insert a path </w:t>
+            </w:r>
+            <w:r>
+              <w:rPr>
+                <w:rFonts w:asciiTheme="minorHAnsi" w:hAnsiTheme="minorHAnsi" w:cstheme="minorHAnsi"/>
+                <w:sz w:val="26"/>
+                <w:szCs w:val="26"/>
+                <w:lang w:val="en-US"/>
+              </w:rPr>
+              <w:t>after current node</w:t>
+            </w:r>
+          </w:p>
+        </w:tc>
+        <w:tc>
+          <w:tcPr>
+            <w:tcW w:w="1985" w:type="dxa"/>
+          </w:tcPr>
+          <w:p>
+            <w:pPr>
+              <w:rPr>
+                <w:rFonts w:asciiTheme="minorHAnsi" w:hAnsiTheme="minorHAnsi" w:cstheme="minorHAnsi"/>
+                <w:sz w:val="26"/>
+                <w:szCs w:val="26"/>
+                <w:lang w:val="en-US"/>
+              </w:rPr>
+            </w:pPr>
+            <w:r>
+              <w:rPr>
+                <w:rFonts w:asciiTheme="minorHAnsi" w:hAnsiTheme="minorHAnsi" w:cstheme="minorHAnsi"/>
+                <w:sz w:val="26"/>
+                <w:szCs w:val="26"/>
+                <w:lang w:val="en-US"/>
+              </w:rPr>
+              <w:t>Void (function)</w:t>
+            </w:r>
+          </w:p>
+        </w:tc>
+      </w:tr>
+      <w:tr>
+        <w:tc>
+          <w:tcPr>
+            <w:tcW w:w="4314" w:type="dxa"/>
+          </w:tcPr>
+          <w:p>
+            <w:pPr>
+              <w:rPr>
+                <w:rFonts w:asciiTheme="minorHAnsi" w:hAnsiTheme="minorHAnsi" w:cstheme="minorHAnsi"/>
+                <w:sz w:val="26"/>
+                <w:szCs w:val="26"/>
+                <w:lang w:val="en-US"/>
+              </w:rPr>
+            </w:pPr>
+            <w:proofErr w:type="spellStart"/>
+            <w:r>
+              <w:rPr>
+                <w:rFonts w:asciiTheme="minorHAnsi" w:hAnsiTheme="minorHAnsi" w:cstheme="minorHAnsi"/>
+                <w:sz w:val="26"/>
+                <w:szCs w:val="26"/>
+                <w:lang w:val="en-US"/>
+              </w:rPr>
+              <w:t>pop_front_node</w:t>
+            </w:r>
+            <w:proofErr w:type="spellEnd"/>
+          </w:p>
+        </w:tc>
+        <w:tc>
+          <w:tcPr>
+            <w:tcW w:w="5321" w:type="dxa"/>
+          </w:tcPr>
+          <w:p>
+            <w:pPr>
+              <w:rPr>
+                <w:rFonts w:asciiTheme="minorHAnsi" w:hAnsiTheme="minorHAnsi" w:cstheme="minorHAnsi"/>
+                <w:sz w:val="26"/>
+                <w:szCs w:val="26"/>
+                <w:lang w:val="en-US"/>
+              </w:rPr>
+            </w:pPr>
+            <w:r>
+              <w:rPr>
+                <w:rFonts w:asciiTheme="minorHAnsi" w:hAnsiTheme="minorHAnsi" w:cstheme="minorHAnsi"/>
+                <w:sz w:val="26"/>
+                <w:szCs w:val="26"/>
+                <w:lang w:val="en-US"/>
+              </w:rPr>
+              <w:t>Pop out current node from path</w:t>
+            </w:r>
+          </w:p>
+        </w:tc>
+        <w:tc>
+          <w:tcPr>
+            <w:tcW w:w="1985" w:type="dxa"/>
+          </w:tcPr>
+          <w:p>
+            <w:pPr>
+              <w:rPr>
+                <w:rFonts w:asciiTheme="minorHAnsi" w:hAnsiTheme="minorHAnsi" w:cstheme="minorHAnsi"/>
+                <w:sz w:val="26"/>
+                <w:szCs w:val="26"/>
+                <w:lang w:val="en-US"/>
+              </w:rPr>
+            </w:pPr>
+            <w:r>
+              <w:rPr>
+                <w:rFonts w:asciiTheme="minorHAnsi" w:hAnsiTheme="minorHAnsi" w:cstheme="minorHAnsi"/>
+                <w:sz w:val="26"/>
+                <w:szCs w:val="26"/>
+                <w:lang w:val="en-US"/>
+              </w:rPr>
+              <w:t>Void (function)</w:t>
+            </w:r>
+          </w:p>
+        </w:tc>
+      </w:tr>
+      <w:tr>
+        <w:tc>
+          <w:tcPr>
+            <w:tcW w:w="4314" w:type="dxa"/>
+          </w:tcPr>
+          <w:p>
+            <w:pPr>
+              <w:rPr>
+                <w:rFonts w:asciiTheme="minorHAnsi" w:hAnsiTheme="minorHAnsi" w:cstheme="minorHAnsi"/>
+                <w:sz w:val="26"/>
+                <w:szCs w:val="26"/>
+                <w:lang w:val="en-US"/>
+              </w:rPr>
+            </w:pPr>
+            <w:proofErr w:type="spellStart"/>
+            <w:r>
+              <w:rPr>
+                <w:rFonts w:asciiTheme="minorHAnsi" w:hAnsiTheme="minorHAnsi" w:cstheme="minorHAnsi"/>
+                <w:sz w:val="26"/>
+                <w:szCs w:val="26"/>
+                <w:lang w:val="en-US"/>
+              </w:rPr>
+              <w:t>get_front_node</w:t>
+            </w:r>
+            <w:proofErr w:type="spellEnd"/>
+          </w:p>
+        </w:tc>
+        <w:tc>
+          <w:tcPr>
+            <w:tcW w:w="5321" w:type="dxa"/>
+          </w:tcPr>
+          <w:p>
+            <w:pPr>
+              <w:rPr>
+                <w:rFonts w:asciiTheme="minorHAnsi" w:hAnsiTheme="minorHAnsi" w:cstheme="minorHAnsi"/>
+                <w:sz w:val="26"/>
+                <w:szCs w:val="26"/>
+                <w:lang w:val="en-US"/>
+              </w:rPr>
+            </w:pPr>
+            <w:r>
+              <w:rPr>
+                <w:rFonts w:asciiTheme="minorHAnsi" w:hAnsiTheme="minorHAnsi" w:cstheme="minorHAnsi"/>
+                <w:sz w:val="26"/>
+                <w:szCs w:val="26"/>
+                <w:lang w:val="en-US"/>
+              </w:rPr>
+              <w:t>Took at agent current position</w:t>
+            </w:r>
+          </w:p>
+        </w:tc>
+        <w:tc>
+          <w:tcPr>
+            <w:tcW w:w="1985" w:type="dxa"/>
+          </w:tcPr>
+          <w:p>
+            <w:pPr>
+              <w:rPr>
+                <w:rFonts w:asciiTheme="minorHAnsi" w:hAnsiTheme="minorHAnsi" w:cstheme="minorHAnsi"/>
+                <w:sz w:val="26"/>
+                <w:szCs w:val="26"/>
+                <w:lang w:val="en-US"/>
+              </w:rPr>
+            </w:pPr>
+            <w:r>
+              <w:rPr>
+                <w:rFonts w:asciiTheme="minorHAnsi" w:hAnsiTheme="minorHAnsi" w:cstheme="minorHAnsi"/>
+                <w:sz w:val="26"/>
+                <w:szCs w:val="26"/>
+                <w:lang w:val="en-US"/>
+              </w:rPr>
+              <w:t>Void (function)</w:t>
+            </w:r>
           </w:p>
         </w:tc>
       </w:tr>
@@ -5493,10 +8007,27 @@
           <w:noProof/>
           <w:lang w:val="en-US"/>
         </w:rPr>
+        <w:lastRenderedPageBreak/>
         <w:drawing>
-          <wp:inline distT="0" distB="0" distL="0" distR="0" wp14:anchorId="44D7264E" wp14:editId="08BFF299">
-            <wp:extent cx="7394395" cy="4198620"/>
-            <wp:effectExtent l="0" t="0" r="0" b="0"/>
+          <wp:anchor distT="0" distB="0" distL="114300" distR="114300" simplePos="0" relativeHeight="251670528" behindDoc="0" locked="0" layoutInCell="1" allowOverlap="1" wp14:anchorId="44D7264E" wp14:editId="2D4A8F7C">
+            <wp:simplePos x="0" y="0"/>
+            <wp:positionH relativeFrom="column">
+              <wp:posOffset>-1064895</wp:posOffset>
+            </wp:positionH>
+            <wp:positionV relativeFrom="paragraph">
+              <wp:posOffset>53340</wp:posOffset>
+            </wp:positionV>
+            <wp:extent cx="7501255" cy="4259580"/>
+            <wp:effectExtent l="0" t="0" r="4445" b="7620"/>
+            <wp:wrapThrough wrapText="bothSides">
+              <wp:wrapPolygon edited="0">
+                <wp:start x="0" y="0"/>
+                <wp:lineTo x="0" y="21542"/>
+                <wp:lineTo x="21558" y="21542"/>
+                <wp:lineTo x="21558" y="0"/>
+                <wp:lineTo x="0" y="0"/>
+              </wp:wrapPolygon>
+            </wp:wrapThrough>
             <wp:docPr id="1" name="Рисунок 1"/>
             <wp:cNvGraphicFramePr>
               <a:graphicFrameLocks xmlns:a="http://schemas.openxmlformats.org/drawingml/2006/main" noChangeAspect="1"/>
@@ -5523,7 +8054,7 @@
                   <pic:spPr>
                     <a:xfrm>
                       <a:off x="0" y="0"/>
-                      <a:ext cx="7427123" cy="4217203"/>
+                      <a:ext cx="7501255" cy="4259580"/>
                     </a:xfrm>
                     <a:prstGeom prst="rect">
                       <a:avLst/>
@@ -5532,7 +8063,13 @@
                 </pic:pic>
               </a:graphicData>
             </a:graphic>
-          </wp:inline>
+            <wp14:sizeRelH relativeFrom="page">
+              <wp14:pctWidth>0</wp14:pctWidth>
+            </wp14:sizeRelH>
+            <wp14:sizeRelV relativeFrom="page">
+              <wp14:pctHeight>0</wp14:pctHeight>
+            </wp14:sizeRelV>
+          </wp:anchor>
         </w:drawing>
       </w:r>
     </w:p>
@@ -6304,7 +8841,7 @@
       </w:pPr>
     </w:pPrDefault>
   </w:docDefaults>
-  <w:latentStyles w:defLockedState="0" w:defUIPriority="99" w:defSemiHidden="0" w:defUnhideWhenUsed="0" w:defQFormat="0" w:count="377">
+  <w:latentStyles w:defLockedState="0" w:defUIPriority="99" w:defSemiHidden="0" w:defUnhideWhenUsed="0" w:defQFormat="0" w:count="376">
     <w:lsdException w:name="Normal" w:uiPriority="0" w:qFormat="1"/>
     <w:lsdException w:name="heading 1" w:uiPriority="9" w:qFormat="1"/>
     <w:lsdException w:name="heading 2" w:semiHidden="1" w:uiPriority="9" w:unhideWhenUsed="1" w:qFormat="1"/>
@@ -6681,7 +9218,6 @@
     <w:lsdException w:name="Hashtag" w:semiHidden="1" w:unhideWhenUsed="1"/>
     <w:lsdException w:name="Unresolved Mention" w:semiHidden="1" w:unhideWhenUsed="1"/>
     <w:lsdException w:name="Smart Link" w:semiHidden="1" w:unhideWhenUsed="1"/>
-    <w:lsdException w:name="Smart Link Error" w:semiHidden="1" w:unhideWhenUsed="1"/>
   </w:latentStyles>
   <w:style w:type="paragraph" w:default="1" w:styleId="a">
     <w:name w:val="Normal"/>
@@ -7234,7 +9770,7 @@
 </file>
 
 <file path=customXml/itemProps1.xml><?xml version="1.0" encoding="utf-8"?>
-<ds:datastoreItem xmlns:ds="http://schemas.openxmlformats.org/officeDocument/2006/customXml" ds:itemID="{83E2EF24-753E-4AD9-BED2-FC61A2B1DED4}">
+<ds:datastoreItem xmlns:ds="http://schemas.openxmlformats.org/officeDocument/2006/customXml" ds:itemID="{2804144B-ADFE-4D26-AC77-69B63B431C91}">
   <ds:schemaRefs>
     <ds:schemaRef ds:uri="http://schemas.openxmlformats.org/officeDocument/2006/bibliography"/>
   </ds:schemaRefs>

</xml_diff>